<commit_message>
add C_STM part to the report
</commit_message>
<xml_diff>
--- a/TM_zaliczenie_C.docx
+++ b/TM_zaliczenie_C.docx
@@ -1827,7 +1827,7 @@
               <w:vertAlign w:val="baseline"/>
               <w:rtl w:val="0"/>
             </w:rPr>
-            <w:t xml:space="preserve">5</w:t>
+            <w:t xml:space="preserve">6</w:t>
           </w:r>
           <w:r>
             <w:fldChar w:fldCharType="end"/>
@@ -1915,7 +1915,7 @@
               <w:vertAlign w:val="baseline"/>
               <w:rtl w:val="0"/>
             </w:rPr>
-            <w:t xml:space="preserve">6</w:t>
+            <w:t xml:space="preserve">7</w:t>
           </w:r>
           <w:r>
             <w:fldChar w:fldCharType="end"/>
@@ -2003,7 +2003,7 @@
               <w:vertAlign w:val="baseline"/>
               <w:rtl w:val="0"/>
             </w:rPr>
-            <w:t xml:space="preserve">6</w:t>
+            <w:t xml:space="preserve">7</w:t>
           </w:r>
           <w:r>
             <w:fldChar w:fldCharType="end"/>
@@ -2091,7 +2091,7 @@
               <w:vertAlign w:val="baseline"/>
               <w:rtl w:val="0"/>
             </w:rPr>
-            <w:t xml:space="preserve">7</w:t>
+            <w:t xml:space="preserve">8</w:t>
           </w:r>
           <w:r>
             <w:fldChar w:fldCharType="end"/>
@@ -2109,12 +2109,34 @@
             </w:tabs>
             <w:spacing w:before="200" w:line="240" w:lineRule="auto"/>
             <w:ind w:left="0" w:firstLine="0"/>
-            <w:rPr/>
+            <w:rPr>
+              <w:rFonts w:ascii="Times New Roman" w:cs="Times New Roman" w:eastAsia="Times New Roman" w:hAnsi="Times New Roman"/>
+              <w:b w:val="1"/>
+              <w:i w:val="0"/>
+              <w:smallCaps w:val="0"/>
+              <w:strike w:val="0"/>
+              <w:color w:val="000000"/>
+              <w:sz w:val="24"/>
+              <w:szCs w:val="24"/>
+              <w:u w:val="none"/>
+              <w:shd w:fill="auto" w:val="clear"/>
+              <w:vertAlign w:val="baseline"/>
+            </w:rPr>
           </w:pPr>
           <w:hyperlink w:anchor="_9znglab07iea">
             <w:r>
               <w:rPr>
+                <w:rFonts w:ascii="Times New Roman" w:cs="Times New Roman" w:eastAsia="Times New Roman" w:hAnsi="Times New Roman"/>
                 <w:b w:val="1"/>
+                <w:i w:val="0"/>
+                <w:smallCaps w:val="0"/>
+                <w:strike w:val="0"/>
+                <w:color w:val="000000"/>
+                <w:sz w:val="24"/>
+                <w:szCs w:val="24"/>
+                <w:u w:val="none"/>
+                <w:shd w:fill="auto" w:val="clear"/>
+                <w:vertAlign w:val="baseline"/>
                 <w:rtl w:val="0"/>
               </w:rPr>
               <w:t xml:space="preserve">Programowanie systemów mikroprocesorowych z elementami asemblera.</w:t>
@@ -2122,7 +2144,17 @@
           </w:hyperlink>
           <w:r>
             <w:rPr>
+              <w:rFonts w:ascii="Times New Roman" w:cs="Times New Roman" w:eastAsia="Times New Roman" w:hAnsi="Times New Roman"/>
               <w:b w:val="1"/>
+              <w:i w:val="0"/>
+              <w:smallCaps w:val="0"/>
+              <w:strike w:val="0"/>
+              <w:color w:val="000000"/>
+              <w:sz w:val="24"/>
+              <w:szCs w:val="24"/>
+              <w:u w:val="none"/>
+              <w:shd w:fill="auto" w:val="clear"/>
+              <w:vertAlign w:val="baseline"/>
               <w:rtl w:val="0"/>
             </w:rPr>
             <w:tab/>
@@ -2134,10 +2166,20 @@
           </w:r>
           <w:r>
             <w:rPr>
+              <w:rFonts w:ascii="Times New Roman" w:cs="Times New Roman" w:eastAsia="Times New Roman" w:hAnsi="Times New Roman"/>
               <w:b w:val="1"/>
+              <w:i w:val="0"/>
+              <w:smallCaps w:val="0"/>
+              <w:strike w:val="0"/>
+              <w:color w:val="000000"/>
+              <w:sz w:val="24"/>
+              <w:szCs w:val="24"/>
+              <w:u w:val="none"/>
+              <w:shd w:fill="auto" w:val="clear"/>
+              <w:vertAlign w:val="baseline"/>
               <w:rtl w:val="0"/>
             </w:rPr>
-            <w:t xml:space="preserve">8</w:t>
+            <w:t xml:space="preserve">9</w:t>
           </w:r>
           <w:r>
             <w:fldChar w:fldCharType="end"/>
@@ -2225,7 +2267,7 @@
               <w:vertAlign w:val="baseline"/>
               <w:rtl w:val="0"/>
             </w:rPr>
-            <w:t xml:space="preserve">8</w:t>
+            <w:t xml:space="preserve">9</w:t>
           </w:r>
           <w:r>
             <w:fldChar w:fldCharType="end"/>
@@ -2313,7 +2355,7 @@
               <w:vertAlign w:val="baseline"/>
               <w:rtl w:val="0"/>
             </w:rPr>
-            <w:t xml:space="preserve">8</w:t>
+            <w:t xml:space="preserve">9</w:t>
           </w:r>
           <w:r>
             <w:fldChar w:fldCharType="end"/>
@@ -2401,7 +2443,7 @@
               <w:vertAlign w:val="baseline"/>
               <w:rtl w:val="0"/>
             </w:rPr>
-            <w:t xml:space="preserve">8</w:t>
+            <w:t xml:space="preserve">9</w:t>
           </w:r>
           <w:r>
             <w:fldChar w:fldCharType="end"/>
@@ -2489,7 +2531,7 @@
               <w:vertAlign w:val="baseline"/>
               <w:rtl w:val="0"/>
             </w:rPr>
-            <w:t xml:space="preserve">8</w:t>
+            <w:t xml:space="preserve">9</w:t>
           </w:r>
           <w:r>
             <w:fldChar w:fldCharType="end"/>
@@ -2577,7 +2619,7 @@
               <w:vertAlign w:val="baseline"/>
               <w:rtl w:val="0"/>
             </w:rPr>
-            <w:t xml:space="preserve">8</w:t>
+            <w:t xml:space="preserve">9</w:t>
           </w:r>
           <w:r>
             <w:fldChar w:fldCharType="end"/>
@@ -2665,7 +2707,7 @@
               <w:vertAlign w:val="baseline"/>
               <w:rtl w:val="0"/>
             </w:rPr>
-            <w:t xml:space="preserve">8</w:t>
+            <w:t xml:space="preserve">9</w:t>
           </w:r>
           <w:r>
             <w:fldChar w:fldCharType="end"/>
@@ -2753,7 +2795,7 @@
               <w:vertAlign w:val="baseline"/>
               <w:rtl w:val="0"/>
             </w:rPr>
-            <w:t xml:space="preserve">8</w:t>
+            <w:t xml:space="preserve">9</w:t>
           </w:r>
           <w:r>
             <w:fldChar w:fldCharType="end"/>
@@ -2841,7 +2883,7 @@
               <w:vertAlign w:val="baseline"/>
               <w:rtl w:val="0"/>
             </w:rPr>
-            <w:t xml:space="preserve">8</w:t>
+            <w:t xml:space="preserve">9</w:t>
           </w:r>
           <w:r>
             <w:fldChar w:fldCharType="end"/>
@@ -2929,7 +2971,7 @@
               <w:vertAlign w:val="baseline"/>
               <w:rtl w:val="0"/>
             </w:rPr>
-            <w:t xml:space="preserve">8</w:t>
+            <w:t xml:space="preserve">9</w:t>
           </w:r>
           <w:r>
             <w:fldChar w:fldCharType="end"/>
@@ -3249,12 +3291,12 @@
           <wp:inline distB="114300" distT="114300" distL="114300" distR="114300">
             <wp:extent cx="4152900" cy="3381375"/>
             <wp:effectExtent b="0" l="0" r="0" t="0"/>
-            <wp:docPr id="1" name="image3.png"/>
+            <wp:docPr id="2" name="image4.png"/>
             <a:graphic>
               <a:graphicData uri="http://schemas.openxmlformats.org/drawingml/2006/picture">
                 <pic:pic>
                   <pic:nvPicPr>
-                    <pic:cNvPr id="0" name="image3.png"/>
+                    <pic:cNvPr id="0" name="image4.png"/>
                     <pic:cNvPicPr preferRelativeResize="0"/>
                   </pic:nvPicPr>
                   <pic:blipFill>
@@ -3390,12 +3432,12 @@
           <wp:inline distB="114300" distT="114300" distL="114300" distR="114300">
             <wp:extent cx="3914775" cy="2143125"/>
             <wp:effectExtent b="0" l="0" r="0" t="0"/>
-            <wp:docPr id="3" name="image1.png"/>
+            <wp:docPr id="4" name="image3.png"/>
             <a:graphic>
               <a:graphicData uri="http://schemas.openxmlformats.org/drawingml/2006/picture">
                 <pic:pic>
                   <pic:nvPicPr>
-                    <pic:cNvPr id="0" name="image1.png"/>
+                    <pic:cNvPr id="0" name="image3.png"/>
                     <pic:cNvPicPr preferRelativeResize="0"/>
                   </pic:nvPicPr>
                   <pic:blipFill>
@@ -3596,7 +3638,7 @@
           <wp:inline distB="114300" distT="114300" distL="114300" distR="114300">
             <wp:extent cx="6122670" cy="7035800"/>
             <wp:effectExtent b="0" l="0" r="0" t="0"/>
-            <wp:docPr id="2" name="image2.png"/>
+            <wp:docPr id="3" name="image2.png"/>
             <a:graphic>
               <a:graphicData uri="http://schemas.openxmlformats.org/drawingml/2006/picture">
                 <pic:pic>
@@ -3757,734 +3799,42 @@
       </w:pPr>
       <w:r>
         <w:rPr>
-          <w:rFonts w:ascii="Times New Roman" w:cs="Times New Roman" w:eastAsia="Times New Roman" w:hAnsi="Times New Roman"/>
-          <w:b w:val="0"/>
-          <w:i w:val="0"/>
-          <w:smallCaps w:val="0"/>
-          <w:strike w:val="0"/>
-          <w:color w:val="000000"/>
           <w:sz w:val="18"/>
           <w:szCs w:val="18"/>
-          <w:u w:val="none"/>
-          <w:shd w:fill="auto" w:val="clear"/>
-          <w:vertAlign w:val="baseline"/>
-          <w:rtl w:val="0"/>
-        </w:rPr>
-        <w:t xml:space="preserve">.</w:t>
-      </w:r>
-      <w:r>
-        <w:rPr>
-          <w:rFonts w:ascii="Times New Roman" w:cs="Times New Roman" w:eastAsia="Times New Roman" w:hAnsi="Times New Roman"/>
-          <w:b w:val="0"/>
-          <w:i w:val="0"/>
-          <w:smallCaps w:val="0"/>
-          <w:strike w:val="0"/>
-          <w:color w:val="000000"/>
-          <w:sz w:val="24"/>
-          <w:szCs w:val="24"/>
-          <w:u w:val="none"/>
-          <w:shd w:fill="auto" w:val="clear"/>
-          <w:vertAlign w:val="baseline"/>
-          <w:rtl w:val="0"/>
-        </w:rPr>
-        <w:t xml:space="preserve">............................................</w:t>
-      </w:r>
-      <w:r>
-        <w:rPr>
-          <w:rtl w:val="0"/>
-        </w:rPr>
-      </w:r>
-    </w:p>
-    <w:p>
-      <w:pPr>
-        <w:keepNext w:val="0"/>
-        <w:keepLines w:val="0"/>
-        <w:widowControl w:val="0"/>
-        <w:pBdr>
-          <w:top w:space="0" w:sz="0" w:val="nil"/>
-          <w:left w:space="0" w:sz="0" w:val="nil"/>
-          <w:bottom w:space="0" w:sz="0" w:val="nil"/>
-          <w:right w:space="0" w:sz="0" w:val="nil"/>
-          <w:between w:space="0" w:sz="0" w:val="nil"/>
-        </w:pBdr>
-        <w:shd w:fill="auto" w:val="clear"/>
-        <w:spacing w:after="120" w:before="0" w:line="240" w:lineRule="auto"/>
-        <w:ind w:left="0" w:right="0" w:firstLine="0"/>
-        <w:jc w:val="left"/>
-        <w:rPr/>
-      </w:pPr>
-      <w:r>
-        <w:rPr>
-          <w:rtl w:val="0"/>
-        </w:rPr>
-      </w:r>
-    </w:p>
-    <w:p>
-      <w:pPr>
-        <w:keepNext w:val="0"/>
-        <w:keepLines w:val="0"/>
-        <w:widowControl w:val="0"/>
-        <w:pBdr>
-          <w:top w:space="0" w:sz="0" w:val="nil"/>
-          <w:left w:space="0" w:sz="0" w:val="nil"/>
-          <w:bottom w:space="0" w:sz="0" w:val="nil"/>
-          <w:right w:space="0" w:sz="0" w:val="nil"/>
-          <w:between w:space="0" w:sz="0" w:val="nil"/>
-        </w:pBdr>
-        <w:shd w:fill="auto" w:val="clear"/>
-        <w:spacing w:after="120" w:before="0" w:line="240" w:lineRule="auto"/>
-        <w:ind w:left="0" w:right="0" w:firstLine="0"/>
-        <w:jc w:val="left"/>
-        <w:rPr/>
-      </w:pPr>
-      <w:r>
-        <w:rPr>
-          <w:rtl w:val="0"/>
-        </w:rPr>
-      </w:r>
-    </w:p>
-    <w:p>
-      <w:pPr>
-        <w:keepNext w:val="0"/>
-        <w:keepLines w:val="0"/>
-        <w:widowControl w:val="0"/>
-        <w:pBdr>
-          <w:top w:space="0" w:sz="0" w:val="nil"/>
-          <w:left w:space="0" w:sz="0" w:val="nil"/>
-          <w:bottom w:space="0" w:sz="0" w:val="nil"/>
-          <w:right w:space="0" w:sz="0" w:val="nil"/>
-          <w:between w:space="0" w:sz="0" w:val="nil"/>
-        </w:pBdr>
-        <w:shd w:fill="auto" w:val="clear"/>
-        <w:spacing w:after="120" w:before="0" w:line="240" w:lineRule="auto"/>
-        <w:ind w:left="0" w:right="0" w:firstLine="0"/>
-        <w:jc w:val="left"/>
-        <w:rPr/>
-      </w:pPr>
-      <w:r>
-        <w:rPr>
-          <w:rtl w:val="0"/>
-        </w:rPr>
-      </w:r>
-    </w:p>
-    <w:p>
-      <w:pPr>
-        <w:keepNext w:val="0"/>
-        <w:keepLines w:val="0"/>
-        <w:widowControl w:val="0"/>
-        <w:pBdr>
-          <w:top w:space="0" w:sz="0" w:val="nil"/>
-          <w:left w:space="0" w:sz="0" w:val="nil"/>
-          <w:bottom w:space="0" w:sz="0" w:val="nil"/>
-          <w:right w:space="0" w:sz="0" w:val="nil"/>
-          <w:between w:space="0" w:sz="0" w:val="nil"/>
-        </w:pBdr>
-        <w:shd w:fill="auto" w:val="clear"/>
-        <w:spacing w:after="120" w:before="0" w:line="240" w:lineRule="auto"/>
-        <w:ind w:left="0" w:right="0" w:firstLine="0"/>
-        <w:jc w:val="left"/>
-        <w:rPr/>
-      </w:pPr>
-      <w:r>
-        <w:rPr>
-          <w:rtl w:val="0"/>
-        </w:rPr>
-      </w:r>
-    </w:p>
-    <w:p>
-      <w:pPr>
-        <w:keepNext w:val="0"/>
-        <w:keepLines w:val="0"/>
-        <w:widowControl w:val="0"/>
-        <w:pBdr>
-          <w:top w:space="0" w:sz="0" w:val="nil"/>
-          <w:left w:space="0" w:sz="0" w:val="nil"/>
-          <w:bottom w:space="0" w:sz="0" w:val="nil"/>
-          <w:right w:space="0" w:sz="0" w:val="nil"/>
-          <w:between w:space="0" w:sz="0" w:val="nil"/>
-        </w:pBdr>
-        <w:shd w:fill="auto" w:val="clear"/>
-        <w:spacing w:after="120" w:before="0" w:line="240" w:lineRule="auto"/>
-        <w:ind w:left="0" w:right="0" w:firstLine="0"/>
-        <w:jc w:val="left"/>
-        <w:rPr/>
-      </w:pPr>
-      <w:r>
-        <w:rPr>
-          <w:rtl w:val="0"/>
-        </w:rPr>
-      </w:r>
-    </w:p>
-    <w:p>
-      <w:pPr>
-        <w:keepNext w:val="0"/>
-        <w:keepLines w:val="0"/>
-        <w:widowControl w:val="0"/>
-        <w:pBdr>
-          <w:top w:space="0" w:sz="0" w:val="nil"/>
-          <w:left w:space="0" w:sz="0" w:val="nil"/>
-          <w:bottom w:space="0" w:sz="0" w:val="nil"/>
-          <w:right w:space="0" w:sz="0" w:val="nil"/>
-          <w:between w:space="0" w:sz="0" w:val="nil"/>
-        </w:pBdr>
-        <w:shd w:fill="auto" w:val="clear"/>
-        <w:spacing w:after="120" w:before="0" w:line="240" w:lineRule="auto"/>
-        <w:ind w:left="0" w:right="0" w:firstLine="0"/>
-        <w:jc w:val="left"/>
-        <w:rPr/>
-      </w:pPr>
-      <w:r>
-        <w:rPr>
-          <w:rtl w:val="0"/>
-        </w:rPr>
-      </w:r>
-    </w:p>
-    <w:p>
-      <w:pPr>
-        <w:keepNext w:val="0"/>
-        <w:keepLines w:val="0"/>
-        <w:widowControl w:val="0"/>
-        <w:pBdr>
-          <w:top w:space="0" w:sz="0" w:val="nil"/>
-          <w:left w:space="0" w:sz="0" w:val="nil"/>
-          <w:bottom w:space="0" w:sz="0" w:val="nil"/>
-          <w:right w:space="0" w:sz="0" w:val="nil"/>
-          <w:between w:space="0" w:sz="0" w:val="nil"/>
-        </w:pBdr>
-        <w:shd w:fill="auto" w:val="clear"/>
-        <w:spacing w:after="120" w:before="0" w:line="240" w:lineRule="auto"/>
-        <w:ind w:left="0" w:right="0" w:firstLine="0"/>
-        <w:jc w:val="left"/>
-        <w:rPr/>
-      </w:pPr>
-      <w:r>
-        <w:rPr>
-          <w:rtl w:val="0"/>
-        </w:rPr>
-      </w:r>
-    </w:p>
-    <w:p>
-      <w:pPr>
-        <w:keepNext w:val="0"/>
-        <w:keepLines w:val="0"/>
-        <w:widowControl w:val="0"/>
-        <w:pBdr>
-          <w:top w:space="0" w:sz="0" w:val="nil"/>
-          <w:left w:space="0" w:sz="0" w:val="nil"/>
-          <w:bottom w:space="0" w:sz="0" w:val="nil"/>
-          <w:right w:space="0" w:sz="0" w:val="nil"/>
-          <w:between w:space="0" w:sz="0" w:val="nil"/>
-        </w:pBdr>
-        <w:shd w:fill="auto" w:val="clear"/>
-        <w:spacing w:after="120" w:before="0" w:line="240" w:lineRule="auto"/>
-        <w:ind w:left="0" w:right="0" w:firstLine="0"/>
-        <w:jc w:val="left"/>
-        <w:rPr/>
-      </w:pPr>
-      <w:r>
-        <w:rPr>
-          <w:rtl w:val="0"/>
-        </w:rPr>
-      </w:r>
-    </w:p>
-    <w:p>
-      <w:pPr>
-        <w:keepNext w:val="0"/>
-        <w:keepLines w:val="0"/>
-        <w:widowControl w:val="0"/>
-        <w:pBdr>
-          <w:top w:space="0" w:sz="0" w:val="nil"/>
-          <w:left w:space="0" w:sz="0" w:val="nil"/>
-          <w:bottom w:space="0" w:sz="0" w:val="nil"/>
-          <w:right w:space="0" w:sz="0" w:val="nil"/>
-          <w:between w:space="0" w:sz="0" w:val="nil"/>
-        </w:pBdr>
-        <w:shd w:fill="auto" w:val="clear"/>
-        <w:spacing w:after="120" w:before="0" w:line="240" w:lineRule="auto"/>
-        <w:ind w:left="0" w:right="0" w:firstLine="0"/>
-        <w:jc w:val="left"/>
-        <w:rPr/>
-      </w:pPr>
-      <w:r>
-        <w:rPr>
-          <w:rtl w:val="0"/>
-        </w:rPr>
-      </w:r>
-    </w:p>
-    <w:p>
-      <w:pPr>
-        <w:keepNext w:val="0"/>
-        <w:keepLines w:val="0"/>
-        <w:widowControl w:val="0"/>
-        <w:pBdr>
-          <w:top w:space="0" w:sz="0" w:val="nil"/>
-          <w:left w:space="0" w:sz="0" w:val="nil"/>
-          <w:bottom w:space="0" w:sz="0" w:val="nil"/>
-          <w:right w:space="0" w:sz="0" w:val="nil"/>
-          <w:between w:space="0" w:sz="0" w:val="nil"/>
-        </w:pBdr>
-        <w:shd w:fill="auto" w:val="clear"/>
-        <w:spacing w:after="120" w:before="0" w:line="240" w:lineRule="auto"/>
-        <w:ind w:left="0" w:right="0" w:firstLine="0"/>
-        <w:jc w:val="left"/>
-        <w:rPr/>
-      </w:pPr>
-      <w:r>
-        <w:rPr>
-          <w:rtl w:val="0"/>
-        </w:rPr>
-      </w:r>
-    </w:p>
-    <w:p>
-      <w:pPr>
-        <w:keepNext w:val="0"/>
-        <w:keepLines w:val="0"/>
-        <w:widowControl w:val="0"/>
-        <w:pBdr>
-          <w:top w:space="0" w:sz="0" w:val="nil"/>
-          <w:left w:space="0" w:sz="0" w:val="nil"/>
-          <w:bottom w:space="0" w:sz="0" w:val="nil"/>
-          <w:right w:space="0" w:sz="0" w:val="nil"/>
-          <w:between w:space="0" w:sz="0" w:val="nil"/>
-        </w:pBdr>
-        <w:shd w:fill="auto" w:val="clear"/>
-        <w:spacing w:after="120" w:before="0" w:line="240" w:lineRule="auto"/>
-        <w:ind w:left="0" w:right="0" w:firstLine="0"/>
-        <w:jc w:val="left"/>
-        <w:rPr/>
-      </w:pPr>
-      <w:r>
-        <w:rPr>
-          <w:rtl w:val="0"/>
-        </w:rPr>
-      </w:r>
-    </w:p>
-    <w:p>
-      <w:pPr>
-        <w:keepNext w:val="0"/>
-        <w:keepLines w:val="0"/>
-        <w:widowControl w:val="0"/>
-        <w:pBdr>
-          <w:top w:space="0" w:sz="0" w:val="nil"/>
-          <w:left w:space="0" w:sz="0" w:val="nil"/>
-          <w:bottom w:space="0" w:sz="0" w:val="nil"/>
-          <w:right w:space="0" w:sz="0" w:val="nil"/>
-          <w:between w:space="0" w:sz="0" w:val="nil"/>
-        </w:pBdr>
-        <w:shd w:fill="auto" w:val="clear"/>
-        <w:spacing w:after="120" w:before="0" w:line="240" w:lineRule="auto"/>
-        <w:ind w:left="0" w:right="0" w:firstLine="0"/>
-        <w:jc w:val="left"/>
-        <w:rPr/>
-      </w:pPr>
-      <w:r>
-        <w:rPr>
-          <w:rtl w:val="0"/>
-        </w:rPr>
-      </w:r>
-    </w:p>
-    <w:p>
-      <w:pPr>
-        <w:keepNext w:val="0"/>
-        <w:keepLines w:val="0"/>
-        <w:widowControl w:val="0"/>
-        <w:pBdr>
-          <w:top w:space="0" w:sz="0" w:val="nil"/>
-          <w:left w:space="0" w:sz="0" w:val="nil"/>
-          <w:bottom w:space="0" w:sz="0" w:val="nil"/>
-          <w:right w:space="0" w:sz="0" w:val="nil"/>
-          <w:between w:space="0" w:sz="0" w:val="nil"/>
-        </w:pBdr>
-        <w:shd w:fill="auto" w:val="clear"/>
-        <w:spacing w:after="120" w:before="0" w:line="240" w:lineRule="auto"/>
-        <w:ind w:left="0" w:right="0" w:firstLine="0"/>
-        <w:jc w:val="left"/>
-        <w:rPr/>
-      </w:pPr>
-      <w:r>
-        <w:rPr>
-          <w:rtl w:val="0"/>
-        </w:rPr>
-      </w:r>
-    </w:p>
-    <w:p>
-      <w:pPr>
-        <w:keepNext w:val="0"/>
-        <w:keepLines w:val="0"/>
-        <w:widowControl w:val="0"/>
-        <w:pBdr>
-          <w:top w:space="0" w:sz="0" w:val="nil"/>
-          <w:left w:space="0" w:sz="0" w:val="nil"/>
-          <w:bottom w:space="0" w:sz="0" w:val="nil"/>
-          <w:right w:space="0" w:sz="0" w:val="nil"/>
-          <w:between w:space="0" w:sz="0" w:val="nil"/>
-        </w:pBdr>
-        <w:shd w:fill="auto" w:val="clear"/>
-        <w:spacing w:after="120" w:before="0" w:line="240" w:lineRule="auto"/>
-        <w:ind w:left="0" w:right="0" w:firstLine="0"/>
-        <w:jc w:val="left"/>
-        <w:rPr/>
-      </w:pPr>
-      <w:r>
-        <w:rPr>
-          <w:rtl w:val="0"/>
-        </w:rPr>
-      </w:r>
-    </w:p>
-    <w:p>
-      <w:pPr>
-        <w:keepNext w:val="0"/>
-        <w:keepLines w:val="0"/>
-        <w:widowControl w:val="0"/>
-        <w:pBdr>
-          <w:top w:space="0" w:sz="0" w:val="nil"/>
-          <w:left w:space="0" w:sz="0" w:val="nil"/>
-          <w:bottom w:space="0" w:sz="0" w:val="nil"/>
-          <w:right w:space="0" w:sz="0" w:val="nil"/>
-          <w:between w:space="0" w:sz="0" w:val="nil"/>
-        </w:pBdr>
-        <w:shd w:fill="auto" w:val="clear"/>
-        <w:spacing w:after="120" w:before="0" w:line="240" w:lineRule="auto"/>
-        <w:ind w:left="0" w:right="0" w:firstLine="0"/>
-        <w:jc w:val="left"/>
-        <w:rPr/>
-      </w:pPr>
-      <w:r>
-        <w:rPr>
-          <w:rtl w:val="0"/>
-        </w:rPr>
-      </w:r>
-    </w:p>
-    <w:p>
-      <w:pPr>
-        <w:keepNext w:val="0"/>
-        <w:keepLines w:val="0"/>
-        <w:widowControl w:val="0"/>
-        <w:pBdr>
-          <w:top w:space="0" w:sz="0" w:val="nil"/>
-          <w:left w:space="0" w:sz="0" w:val="nil"/>
-          <w:bottom w:space="0" w:sz="0" w:val="nil"/>
-          <w:right w:space="0" w:sz="0" w:val="nil"/>
-          <w:between w:space="0" w:sz="0" w:val="nil"/>
-        </w:pBdr>
-        <w:shd w:fill="auto" w:val="clear"/>
-        <w:spacing w:after="120" w:before="0" w:line="240" w:lineRule="auto"/>
-        <w:ind w:left="0" w:right="0" w:firstLine="0"/>
-        <w:jc w:val="left"/>
-        <w:rPr/>
-      </w:pPr>
-      <w:r>
-        <w:rPr>
-          <w:rtl w:val="0"/>
-        </w:rPr>
-      </w:r>
-    </w:p>
-    <w:p>
-      <w:pPr>
-        <w:keepNext w:val="0"/>
-        <w:keepLines w:val="0"/>
-        <w:widowControl w:val="0"/>
-        <w:pBdr>
-          <w:top w:space="0" w:sz="0" w:val="nil"/>
-          <w:left w:space="0" w:sz="0" w:val="nil"/>
-          <w:bottom w:space="0" w:sz="0" w:val="nil"/>
-          <w:right w:space="0" w:sz="0" w:val="nil"/>
-          <w:between w:space="0" w:sz="0" w:val="nil"/>
-        </w:pBdr>
-        <w:shd w:fill="auto" w:val="clear"/>
-        <w:spacing w:after="120" w:before="0" w:line="240" w:lineRule="auto"/>
-        <w:ind w:left="0" w:right="0" w:firstLine="0"/>
-        <w:jc w:val="left"/>
-        <w:rPr/>
-      </w:pPr>
-      <w:r>
-        <w:rPr>
-          <w:rtl w:val="0"/>
-        </w:rPr>
-      </w:r>
-    </w:p>
-    <w:p>
-      <w:pPr>
-        <w:keepNext w:val="0"/>
-        <w:keepLines w:val="0"/>
-        <w:widowControl w:val="0"/>
-        <w:pBdr>
-          <w:top w:space="0" w:sz="0" w:val="nil"/>
-          <w:left w:space="0" w:sz="0" w:val="nil"/>
-          <w:bottom w:space="0" w:sz="0" w:val="nil"/>
-          <w:right w:space="0" w:sz="0" w:val="nil"/>
-          <w:between w:space="0" w:sz="0" w:val="nil"/>
-        </w:pBdr>
-        <w:shd w:fill="auto" w:val="clear"/>
-        <w:spacing w:after="120" w:before="0" w:line="240" w:lineRule="auto"/>
-        <w:ind w:left="0" w:right="0" w:firstLine="0"/>
-        <w:jc w:val="left"/>
-        <w:rPr/>
-      </w:pPr>
-      <w:r>
-        <w:rPr>
-          <w:rtl w:val="0"/>
-        </w:rPr>
-      </w:r>
-    </w:p>
-    <w:p>
-      <w:pPr>
-        <w:keepNext w:val="0"/>
-        <w:keepLines w:val="0"/>
-        <w:widowControl w:val="0"/>
-        <w:pBdr>
-          <w:top w:space="0" w:sz="0" w:val="nil"/>
-          <w:left w:space="0" w:sz="0" w:val="nil"/>
-          <w:bottom w:space="0" w:sz="0" w:val="nil"/>
-          <w:right w:space="0" w:sz="0" w:val="nil"/>
-          <w:between w:space="0" w:sz="0" w:val="nil"/>
-        </w:pBdr>
-        <w:shd w:fill="auto" w:val="clear"/>
-        <w:spacing w:after="120" w:before="0" w:line="240" w:lineRule="auto"/>
-        <w:ind w:left="0" w:right="0" w:firstLine="0"/>
-        <w:jc w:val="left"/>
-        <w:rPr/>
-      </w:pPr>
-      <w:r>
-        <w:rPr>
-          <w:rtl w:val="0"/>
-        </w:rPr>
-      </w:r>
-    </w:p>
-    <w:p>
-      <w:pPr>
-        <w:keepNext w:val="0"/>
-        <w:keepLines w:val="0"/>
-        <w:widowControl w:val="0"/>
-        <w:pBdr>
-          <w:top w:space="0" w:sz="0" w:val="nil"/>
-          <w:left w:space="0" w:sz="0" w:val="nil"/>
-          <w:bottom w:space="0" w:sz="0" w:val="nil"/>
-          <w:right w:space="0" w:sz="0" w:val="nil"/>
-          <w:between w:space="0" w:sz="0" w:val="nil"/>
-        </w:pBdr>
-        <w:shd w:fill="auto" w:val="clear"/>
-        <w:spacing w:after="120" w:before="0" w:line="240" w:lineRule="auto"/>
-        <w:ind w:left="0" w:right="0" w:firstLine="0"/>
-        <w:jc w:val="left"/>
-        <w:rPr/>
-      </w:pPr>
-      <w:r>
-        <w:rPr>
-          <w:rtl w:val="0"/>
-        </w:rPr>
-      </w:r>
-    </w:p>
-    <w:p>
-      <w:pPr>
-        <w:keepNext w:val="0"/>
-        <w:keepLines w:val="0"/>
-        <w:widowControl w:val="0"/>
-        <w:pBdr>
-          <w:top w:space="0" w:sz="0" w:val="nil"/>
-          <w:left w:space="0" w:sz="0" w:val="nil"/>
-          <w:bottom w:space="0" w:sz="0" w:val="nil"/>
-          <w:right w:space="0" w:sz="0" w:val="nil"/>
-          <w:between w:space="0" w:sz="0" w:val="nil"/>
-        </w:pBdr>
-        <w:shd w:fill="auto" w:val="clear"/>
-        <w:spacing w:after="120" w:before="0" w:line="240" w:lineRule="auto"/>
-        <w:ind w:left="0" w:right="0" w:firstLine="0"/>
-        <w:jc w:val="left"/>
-        <w:rPr/>
-      </w:pPr>
-      <w:r>
-        <w:rPr>
-          <w:rtl w:val="0"/>
-        </w:rPr>
-      </w:r>
-    </w:p>
-    <w:p>
-      <w:pPr>
-        <w:keepNext w:val="0"/>
-        <w:keepLines w:val="0"/>
-        <w:widowControl w:val="0"/>
-        <w:pBdr>
-          <w:top w:space="0" w:sz="0" w:val="nil"/>
-          <w:left w:space="0" w:sz="0" w:val="nil"/>
-          <w:bottom w:space="0" w:sz="0" w:val="nil"/>
-          <w:right w:space="0" w:sz="0" w:val="nil"/>
-          <w:between w:space="0" w:sz="0" w:val="nil"/>
-        </w:pBdr>
-        <w:shd w:fill="auto" w:val="clear"/>
-        <w:spacing w:after="120" w:before="0" w:line="240" w:lineRule="auto"/>
-        <w:ind w:left="0" w:right="0" w:firstLine="0"/>
-        <w:jc w:val="left"/>
-        <w:rPr/>
-      </w:pPr>
-      <w:r>
-        <w:rPr>
-          <w:rtl w:val="0"/>
-        </w:rPr>
-      </w:r>
-    </w:p>
-    <w:p>
-      <w:pPr>
-        <w:keepNext w:val="0"/>
-        <w:keepLines w:val="0"/>
-        <w:widowControl w:val="0"/>
-        <w:pBdr>
-          <w:top w:space="0" w:sz="0" w:val="nil"/>
-          <w:left w:space="0" w:sz="0" w:val="nil"/>
-          <w:bottom w:space="0" w:sz="0" w:val="nil"/>
-          <w:right w:space="0" w:sz="0" w:val="nil"/>
-          <w:between w:space="0" w:sz="0" w:val="nil"/>
-        </w:pBdr>
-        <w:shd w:fill="auto" w:val="clear"/>
-        <w:spacing w:after="120" w:before="0" w:line="240" w:lineRule="auto"/>
-        <w:ind w:left="0" w:right="0" w:firstLine="0"/>
-        <w:jc w:val="left"/>
-        <w:rPr/>
-      </w:pPr>
-      <w:r>
-        <w:rPr>
-          <w:rtl w:val="0"/>
-        </w:rPr>
-      </w:r>
-    </w:p>
-    <w:p>
-      <w:pPr>
-        <w:keepNext w:val="0"/>
-        <w:keepLines w:val="0"/>
-        <w:widowControl w:val="0"/>
-        <w:pBdr>
-          <w:top w:space="0" w:sz="0" w:val="nil"/>
-          <w:left w:space="0" w:sz="0" w:val="nil"/>
-          <w:bottom w:space="0" w:sz="0" w:val="nil"/>
-          <w:right w:space="0" w:sz="0" w:val="nil"/>
-          <w:between w:space="0" w:sz="0" w:val="nil"/>
-        </w:pBdr>
-        <w:shd w:fill="auto" w:val="clear"/>
-        <w:spacing w:after="120" w:before="0" w:line="240" w:lineRule="auto"/>
-        <w:ind w:left="0" w:right="0" w:firstLine="0"/>
-        <w:jc w:val="left"/>
-        <w:rPr/>
-      </w:pPr>
-      <w:r>
-        <w:rPr>
-          <w:rtl w:val="0"/>
-        </w:rPr>
-      </w:r>
-    </w:p>
-    <w:p>
-      <w:pPr>
-        <w:keepNext w:val="0"/>
-        <w:keepLines w:val="0"/>
-        <w:widowControl w:val="0"/>
-        <w:pBdr>
-          <w:top w:space="0" w:sz="0" w:val="nil"/>
-          <w:left w:space="0" w:sz="0" w:val="nil"/>
-          <w:bottom w:space="0" w:sz="0" w:val="nil"/>
-          <w:right w:space="0" w:sz="0" w:val="nil"/>
-          <w:between w:space="0" w:sz="0" w:val="nil"/>
-        </w:pBdr>
-        <w:shd w:fill="auto" w:val="clear"/>
-        <w:spacing w:after="120" w:before="0" w:line="240" w:lineRule="auto"/>
-        <w:ind w:left="0" w:right="0" w:firstLine="0"/>
-        <w:jc w:val="left"/>
-        <w:rPr/>
-      </w:pPr>
-      <w:r>
-        <w:rPr>
-          <w:rtl w:val="0"/>
-        </w:rPr>
-      </w:r>
-    </w:p>
-    <w:p>
-      <w:pPr>
-        <w:keepNext w:val="0"/>
-        <w:keepLines w:val="0"/>
-        <w:widowControl w:val="0"/>
-        <w:pBdr>
-          <w:top w:space="0" w:sz="0" w:val="nil"/>
-          <w:left w:space="0" w:sz="0" w:val="nil"/>
-          <w:bottom w:space="0" w:sz="0" w:val="nil"/>
-          <w:right w:space="0" w:sz="0" w:val="nil"/>
-          <w:between w:space="0" w:sz="0" w:val="nil"/>
-        </w:pBdr>
-        <w:shd w:fill="auto" w:val="clear"/>
-        <w:spacing w:after="120" w:before="0" w:line="240" w:lineRule="auto"/>
-        <w:ind w:left="0" w:right="0" w:firstLine="0"/>
-        <w:jc w:val="left"/>
-        <w:rPr/>
-      </w:pPr>
-      <w:r>
-        <w:rPr>
-          <w:rtl w:val="0"/>
-        </w:rPr>
-      </w:r>
-    </w:p>
-    <w:p>
-      <w:pPr>
-        <w:keepNext w:val="0"/>
-        <w:keepLines w:val="0"/>
-        <w:widowControl w:val="0"/>
-        <w:pBdr>
-          <w:top w:space="0" w:sz="0" w:val="nil"/>
-          <w:left w:space="0" w:sz="0" w:val="nil"/>
-          <w:bottom w:space="0" w:sz="0" w:val="nil"/>
-          <w:right w:space="0" w:sz="0" w:val="nil"/>
-          <w:between w:space="0" w:sz="0" w:val="nil"/>
-        </w:pBdr>
-        <w:shd w:fill="auto" w:val="clear"/>
-        <w:spacing w:after="120" w:before="0" w:line="240" w:lineRule="auto"/>
-        <w:ind w:left="0" w:right="0" w:firstLine="0"/>
-        <w:jc w:val="left"/>
-        <w:rPr/>
-      </w:pPr>
-      <w:r>
-        <w:rPr>
-          <w:rtl w:val="0"/>
-        </w:rPr>
-      </w:r>
-    </w:p>
-    <w:p>
-      <w:pPr>
-        <w:keepNext w:val="0"/>
-        <w:keepLines w:val="0"/>
-        <w:widowControl w:val="0"/>
-        <w:pBdr>
-          <w:top w:space="0" w:sz="0" w:val="nil"/>
-          <w:left w:space="0" w:sz="0" w:val="nil"/>
-          <w:bottom w:space="0" w:sz="0" w:val="nil"/>
-          <w:right w:space="0" w:sz="0" w:val="nil"/>
-          <w:between w:space="0" w:sz="0" w:val="nil"/>
-        </w:pBdr>
-        <w:shd w:fill="auto" w:val="clear"/>
-        <w:spacing w:after="120" w:before="0" w:line="240" w:lineRule="auto"/>
-        <w:ind w:left="0" w:right="0" w:firstLine="0"/>
-        <w:jc w:val="left"/>
-        <w:rPr/>
-      </w:pPr>
-      <w:r>
-        <w:rPr>
-          <w:rtl w:val="0"/>
-        </w:rPr>
-      </w:r>
-    </w:p>
-    <w:p>
-      <w:pPr>
-        <w:keepNext w:val="0"/>
-        <w:keepLines w:val="0"/>
-        <w:widowControl w:val="0"/>
-        <w:pBdr>
-          <w:top w:space="0" w:sz="0" w:val="nil"/>
-          <w:left w:space="0" w:sz="0" w:val="nil"/>
-          <w:bottom w:space="0" w:sz="0" w:val="nil"/>
-          <w:right w:space="0" w:sz="0" w:val="nil"/>
-          <w:between w:space="0" w:sz="0" w:val="nil"/>
-        </w:pBdr>
-        <w:shd w:fill="auto" w:val="clear"/>
-        <w:spacing w:after="120" w:before="0" w:line="240" w:lineRule="auto"/>
-        <w:ind w:left="0" w:right="0" w:firstLine="0"/>
-        <w:jc w:val="left"/>
-        <w:rPr/>
-      </w:pPr>
+        </w:rPr>
+        <w:drawing>
+          <wp:inline distB="114300" distT="114300" distL="114300" distR="114300">
+            <wp:extent cx="5229225" cy="7820025"/>
+            <wp:effectExtent b="0" l="0" r="0" t="0"/>
+            <wp:docPr id="1" name="image1.png"/>
+            <a:graphic>
+              <a:graphicData uri="http://schemas.openxmlformats.org/drawingml/2006/picture">
+                <pic:pic>
+                  <pic:nvPicPr>
+                    <pic:cNvPr id="0" name="image1.png"/>
+                    <pic:cNvPicPr preferRelativeResize="0"/>
+                  </pic:nvPicPr>
+                  <pic:blipFill>
+                    <a:blip r:embed="rId9"/>
+                    <a:srcRect b="0" l="0" r="0" t="0"/>
+                    <a:stretch>
+                      <a:fillRect/>
+                    </a:stretch>
+                  </pic:blipFill>
+                  <pic:spPr>
+                    <a:xfrm>
+                      <a:off x="0" y="0"/>
+                      <a:ext cx="5229225" cy="7820025"/>
+                    </a:xfrm>
+                    <a:prstGeom prst="rect"/>
+                    <a:ln/>
+                  </pic:spPr>
+                </pic:pic>
+              </a:graphicData>
+            </a:graphic>
+          </wp:inline>
+        </w:drawing>
+      </w:r>
       <w:r>
         <w:rPr>
           <w:rtl w:val="0"/>
@@ -8332,130 +7682,988 @@
               <w:jc w:val="left"/>
               <w:rPr>
                 <w:rFonts w:ascii="Courier New" w:cs="Courier New" w:eastAsia="Courier New" w:hAnsi="Courier New"/>
-                <w:b w:val="0"/>
-                <w:i w:val="0"/>
-                <w:smallCaps w:val="0"/>
-                <w:strike w:val="0"/>
-                <w:color w:val="000000"/>
-                <w:sz w:val="18"/>
-                <w:szCs w:val="18"/>
-                <w:u w:val="none"/>
-                <w:shd w:fill="auto" w:val="clear"/>
-                <w:vertAlign w:val="baseline"/>
-              </w:rPr>
-            </w:pPr>
-            <w:r>
-              <w:rPr>
-                <w:rFonts w:ascii="Courier New" w:cs="Courier New" w:eastAsia="Courier New" w:hAnsi="Courier New"/>
-                <w:b w:val="0"/>
-                <w:i w:val="0"/>
-                <w:smallCaps w:val="0"/>
-                <w:strike w:val="0"/>
-                <w:color w:val="000000"/>
-                <w:sz w:val="18"/>
-                <w:szCs w:val="18"/>
-                <w:u w:val="none"/>
-                <w:shd w:fill="auto" w:val="clear"/>
-                <w:vertAlign w:val="baseline"/>
-                <w:rtl w:val="0"/>
-              </w:rPr>
-              <w:t xml:space="preserve">#define .....</w:t>
-            </w:r>
-          </w:p>
-          <w:p>
-            <w:pPr>
-              <w:keepNext w:val="0"/>
-              <w:keepLines w:val="0"/>
-              <w:widowControl w:val="0"/>
-              <w:pBdr>
-                <w:top w:space="0" w:sz="0" w:val="nil"/>
-                <w:left w:space="0" w:sz="0" w:val="nil"/>
-                <w:bottom w:space="0" w:sz="0" w:val="nil"/>
-                <w:right w:space="0" w:sz="0" w:val="nil"/>
-                <w:between w:space="0" w:sz="0" w:val="nil"/>
-              </w:pBdr>
-              <w:shd w:fill="auto" w:val="clear"/>
-              <w:spacing w:after="28" w:before="0" w:line="240" w:lineRule="auto"/>
-              <w:ind w:left="0" w:right="0" w:firstLine="0"/>
-              <w:jc w:val="left"/>
-              <w:rPr>
-                <w:rFonts w:ascii="Courier New" w:cs="Courier New" w:eastAsia="Courier New" w:hAnsi="Courier New"/>
-                <w:b w:val="0"/>
-                <w:i w:val="0"/>
-                <w:smallCaps w:val="0"/>
-                <w:strike w:val="0"/>
-                <w:color w:val="000000"/>
-                <w:sz w:val="18"/>
-                <w:szCs w:val="18"/>
-                <w:u w:val="none"/>
-                <w:shd w:fill="auto" w:val="clear"/>
-                <w:vertAlign w:val="baseline"/>
-              </w:rPr>
-            </w:pPr>
-            <w:r>
-              <w:rPr>
-                <w:rFonts w:ascii="Courier New" w:cs="Courier New" w:eastAsia="Courier New" w:hAnsi="Courier New"/>
-                <w:b w:val="0"/>
-                <w:i w:val="0"/>
-                <w:smallCaps w:val="0"/>
-                <w:strike w:val="0"/>
-                <w:color w:val="000000"/>
-                <w:sz w:val="18"/>
-                <w:szCs w:val="18"/>
-                <w:u w:val="none"/>
-                <w:shd w:fill="auto" w:val="clear"/>
-                <w:vertAlign w:val="baseline"/>
-                <w:rtl w:val="0"/>
-              </w:rPr>
-              <w:t xml:space="preserve">.............</w:t>
-            </w:r>
-          </w:p>
-          <w:p>
-            <w:pPr>
-              <w:keepNext w:val="0"/>
-              <w:keepLines w:val="0"/>
-              <w:widowControl w:val="0"/>
-              <w:pBdr>
-                <w:top w:space="0" w:sz="0" w:val="nil"/>
-                <w:left w:space="0" w:sz="0" w:val="nil"/>
-                <w:bottom w:space="0" w:sz="0" w:val="nil"/>
-                <w:right w:space="0" w:sz="0" w:val="nil"/>
-                <w:between w:space="0" w:sz="0" w:val="nil"/>
-              </w:pBdr>
-              <w:shd w:fill="auto" w:val="clear"/>
-              <w:spacing w:after="28" w:before="0" w:line="240" w:lineRule="auto"/>
-              <w:ind w:left="0" w:right="0" w:firstLine="0"/>
-              <w:jc w:val="left"/>
-              <w:rPr>
-                <w:rFonts w:ascii="Courier New" w:cs="Courier New" w:eastAsia="Courier New" w:hAnsi="Courier New"/>
-                <w:b w:val="0"/>
-                <w:i w:val="0"/>
-                <w:smallCaps w:val="0"/>
-                <w:strike w:val="0"/>
-                <w:color w:val="000000"/>
-                <w:sz w:val="18"/>
-                <w:szCs w:val="18"/>
-                <w:u w:val="none"/>
-                <w:shd w:fill="auto" w:val="clear"/>
-                <w:vertAlign w:val="baseline"/>
-              </w:rPr>
-            </w:pPr>
-            <w:r>
-              <w:rPr>
-                <w:rFonts w:ascii="Courier New" w:cs="Courier New" w:eastAsia="Courier New" w:hAnsi="Courier New"/>
-                <w:b w:val="0"/>
-                <w:i w:val="0"/>
-                <w:smallCaps w:val="0"/>
-                <w:strike w:val="0"/>
-                <w:color w:val="000000"/>
-                <w:sz w:val="18"/>
-                <w:szCs w:val="18"/>
-                <w:u w:val="none"/>
-                <w:shd w:fill="auto" w:val="clear"/>
-                <w:vertAlign w:val="baseline"/>
-                <w:rtl w:val="0"/>
-              </w:rPr>
-              <w:t xml:space="preserve">.............</w:t>
+                <w:sz w:val="18"/>
+                <w:szCs w:val="18"/>
+              </w:rPr>
+            </w:pPr>
+            <w:r>
+              <w:rPr>
+                <w:rFonts w:ascii="Courier New" w:cs="Courier New" w:eastAsia="Courier New" w:hAnsi="Courier New"/>
+                <w:sz w:val="18"/>
+                <w:szCs w:val="18"/>
+                <w:rtl w:val="0"/>
+              </w:rPr>
+              <w:t xml:space="preserve">#</w:t>
+            </w:r>
+            <w:r>
+              <w:rPr>
+                <w:rFonts w:ascii="Courier New" w:cs="Courier New" w:eastAsia="Courier New" w:hAnsi="Courier New"/>
+                <w:sz w:val="18"/>
+                <w:szCs w:val="18"/>
+                <w:rtl w:val="0"/>
+              </w:rPr>
+              <w:t xml:space="preserve">include</w:t>
+            </w:r>
+            <w:r>
+              <w:rPr>
+                <w:rFonts w:ascii="Courier New" w:cs="Courier New" w:eastAsia="Courier New" w:hAnsi="Courier New"/>
+                <w:sz w:val="18"/>
+                <w:szCs w:val="18"/>
+                <w:rtl w:val="0"/>
+              </w:rPr>
+              <w:t xml:space="preserve"> "</w:t>
+            </w:r>
+            <w:r>
+              <w:rPr>
+                <w:rFonts w:ascii="Courier New" w:cs="Courier New" w:eastAsia="Courier New" w:hAnsi="Courier New"/>
+                <w:sz w:val="18"/>
+                <w:szCs w:val="18"/>
+                <w:rtl w:val="0"/>
+              </w:rPr>
+              <w:t xml:space="preserve">main_base</w:t>
+            </w:r>
+            <w:r>
+              <w:rPr>
+                <w:rFonts w:ascii="Courier New" w:cs="Courier New" w:eastAsia="Courier New" w:hAnsi="Courier New"/>
+                <w:sz w:val="18"/>
+                <w:szCs w:val="18"/>
+                <w:rtl w:val="0"/>
+              </w:rPr>
+              <w:t xml:space="preserve">.h"</w:t>
+            </w:r>
+          </w:p>
+          <w:p>
+            <w:pPr>
+              <w:keepNext w:val="0"/>
+              <w:keepLines w:val="0"/>
+              <w:widowControl w:val="0"/>
+              <w:pBdr>
+                <w:top w:space="0" w:sz="0" w:val="nil"/>
+                <w:left w:space="0" w:sz="0" w:val="nil"/>
+                <w:bottom w:space="0" w:sz="0" w:val="nil"/>
+                <w:right w:space="0" w:sz="0" w:val="nil"/>
+                <w:between w:space="0" w:sz="0" w:val="nil"/>
+              </w:pBdr>
+              <w:shd w:fill="auto" w:val="clear"/>
+              <w:spacing w:after="28" w:before="0" w:line="240" w:lineRule="auto"/>
+              <w:ind w:left="0" w:right="0" w:firstLine="0"/>
+              <w:jc w:val="left"/>
+              <w:rPr>
+                <w:rFonts w:ascii="Courier New" w:cs="Courier New" w:eastAsia="Courier New" w:hAnsi="Courier New"/>
+                <w:sz w:val="18"/>
+                <w:szCs w:val="18"/>
+              </w:rPr>
+            </w:pPr>
+            <w:r>
+              <w:rPr>
+                <w:rFonts w:ascii="Courier New" w:cs="Courier New" w:eastAsia="Courier New" w:hAnsi="Courier New"/>
+                <w:sz w:val="18"/>
+                <w:szCs w:val="18"/>
+                <w:rtl w:val="0"/>
+              </w:rPr>
+              <w:t xml:space="preserve">#include &lt;stdint.h&gt;</w:t>
+            </w:r>
+          </w:p>
+          <w:p>
+            <w:pPr>
+              <w:keepNext w:val="0"/>
+              <w:keepLines w:val="0"/>
+              <w:widowControl w:val="0"/>
+              <w:pBdr>
+                <w:top w:space="0" w:sz="0" w:val="nil"/>
+                <w:left w:space="0" w:sz="0" w:val="nil"/>
+                <w:bottom w:space="0" w:sz="0" w:val="nil"/>
+                <w:right w:space="0" w:sz="0" w:val="nil"/>
+                <w:between w:space="0" w:sz="0" w:val="nil"/>
+              </w:pBdr>
+              <w:shd w:fill="auto" w:val="clear"/>
+              <w:spacing w:after="28" w:before="0" w:line="240" w:lineRule="auto"/>
+              <w:ind w:left="0" w:right="0" w:firstLine="0"/>
+              <w:jc w:val="left"/>
+              <w:rPr>
+                <w:rFonts w:ascii="Courier New" w:cs="Courier New" w:eastAsia="Courier New" w:hAnsi="Courier New"/>
+                <w:sz w:val="18"/>
+                <w:szCs w:val="18"/>
+              </w:rPr>
+            </w:pPr>
+            <w:r>
+              <w:rPr>
+                <w:rFonts w:ascii="Courier New" w:cs="Courier New" w:eastAsia="Courier New" w:hAnsi="Courier New"/>
+                <w:sz w:val="18"/>
+                <w:szCs w:val="18"/>
+                <w:rtl w:val="0"/>
+              </w:rPr>
+              <w:t xml:space="preserve">#include &lt;stdlib.h&gt;</w:t>
+            </w:r>
+          </w:p>
+          <w:p>
+            <w:pPr>
+              <w:keepNext w:val="0"/>
+              <w:keepLines w:val="0"/>
+              <w:widowControl w:val="0"/>
+              <w:pBdr>
+                <w:top w:space="0" w:sz="0" w:val="nil"/>
+                <w:left w:space="0" w:sz="0" w:val="nil"/>
+                <w:bottom w:space="0" w:sz="0" w:val="nil"/>
+                <w:right w:space="0" w:sz="0" w:val="nil"/>
+                <w:between w:space="0" w:sz="0" w:val="nil"/>
+              </w:pBdr>
+              <w:shd w:fill="auto" w:val="clear"/>
+              <w:spacing w:after="28" w:before="0" w:line="240" w:lineRule="auto"/>
+              <w:ind w:left="0" w:right="0" w:firstLine="0"/>
+              <w:jc w:val="left"/>
+              <w:rPr>
+                <w:rFonts w:ascii="Courier New" w:cs="Courier New" w:eastAsia="Courier New" w:hAnsi="Courier New"/>
+                <w:sz w:val="18"/>
+                <w:szCs w:val="18"/>
+              </w:rPr>
+            </w:pPr>
+            <w:r>
+              <w:rPr>
+                <w:rtl w:val="0"/>
+              </w:rPr>
+            </w:r>
+          </w:p>
+          <w:p>
+            <w:pPr>
+              <w:keepNext w:val="0"/>
+              <w:keepLines w:val="0"/>
+              <w:widowControl w:val="0"/>
+              <w:pBdr>
+                <w:top w:space="0" w:sz="0" w:val="nil"/>
+                <w:left w:space="0" w:sz="0" w:val="nil"/>
+                <w:bottom w:space="0" w:sz="0" w:val="nil"/>
+                <w:right w:space="0" w:sz="0" w:val="nil"/>
+                <w:between w:space="0" w:sz="0" w:val="nil"/>
+              </w:pBdr>
+              <w:shd w:fill="auto" w:val="clear"/>
+              <w:spacing w:after="28" w:before="0" w:line="240" w:lineRule="auto"/>
+              <w:ind w:left="0" w:right="0" w:firstLine="0"/>
+              <w:jc w:val="left"/>
+              <w:rPr>
+                <w:rFonts w:ascii="Courier New" w:cs="Courier New" w:eastAsia="Courier New" w:hAnsi="Courier New"/>
+                <w:sz w:val="18"/>
+                <w:szCs w:val="18"/>
+              </w:rPr>
+            </w:pPr>
+            <w:r>
+              <w:rPr>
+                <w:rFonts w:ascii="Courier New" w:cs="Courier New" w:eastAsia="Courier New" w:hAnsi="Courier New"/>
+                <w:sz w:val="18"/>
+                <w:szCs w:val="18"/>
+                <w:rtl w:val="0"/>
+              </w:rPr>
+              <w:t xml:space="preserve">uint16_t to_pixel_RGB565(uint8_t r, uint8_t g, uint8_t b)</w:t>
+            </w:r>
+          </w:p>
+          <w:p>
+            <w:pPr>
+              <w:keepNext w:val="0"/>
+              <w:keepLines w:val="0"/>
+              <w:widowControl w:val="0"/>
+              <w:pBdr>
+                <w:top w:space="0" w:sz="0" w:val="nil"/>
+                <w:left w:space="0" w:sz="0" w:val="nil"/>
+                <w:bottom w:space="0" w:sz="0" w:val="nil"/>
+                <w:right w:space="0" w:sz="0" w:val="nil"/>
+                <w:between w:space="0" w:sz="0" w:val="nil"/>
+              </w:pBdr>
+              <w:shd w:fill="auto" w:val="clear"/>
+              <w:spacing w:after="28" w:before="0" w:line="240" w:lineRule="auto"/>
+              <w:ind w:left="0" w:right="0" w:firstLine="0"/>
+              <w:jc w:val="left"/>
+              <w:rPr>
+                <w:rFonts w:ascii="Courier New" w:cs="Courier New" w:eastAsia="Courier New" w:hAnsi="Courier New"/>
+                <w:sz w:val="18"/>
+                <w:szCs w:val="18"/>
+              </w:rPr>
+            </w:pPr>
+            <w:r>
+              <w:rPr>
+                <w:rFonts w:ascii="Courier New" w:cs="Courier New" w:eastAsia="Courier New" w:hAnsi="Courier New"/>
+                <w:sz w:val="18"/>
+                <w:szCs w:val="18"/>
+                <w:rtl w:val="0"/>
+              </w:rPr>
+              <w:t xml:space="preserve">{</w:t>
+            </w:r>
+          </w:p>
+          <w:p>
+            <w:pPr>
+              <w:keepNext w:val="0"/>
+              <w:keepLines w:val="0"/>
+              <w:widowControl w:val="0"/>
+              <w:pBdr>
+                <w:top w:space="0" w:sz="0" w:val="nil"/>
+                <w:left w:space="0" w:sz="0" w:val="nil"/>
+                <w:bottom w:space="0" w:sz="0" w:val="nil"/>
+                <w:right w:space="0" w:sz="0" w:val="nil"/>
+                <w:between w:space="0" w:sz="0" w:val="nil"/>
+              </w:pBdr>
+              <w:shd w:fill="auto" w:val="clear"/>
+              <w:spacing w:after="28" w:before="0" w:line="240" w:lineRule="auto"/>
+              <w:ind w:left="0" w:right="0" w:firstLine="0"/>
+              <w:jc w:val="left"/>
+              <w:rPr>
+                <w:rFonts w:ascii="Courier New" w:cs="Courier New" w:eastAsia="Courier New" w:hAnsi="Courier New"/>
+                <w:sz w:val="18"/>
+                <w:szCs w:val="18"/>
+              </w:rPr>
+            </w:pPr>
+            <w:r>
+              <w:rPr>
+                <w:rFonts w:ascii="Courier New" w:cs="Courier New" w:eastAsia="Courier New" w:hAnsi="Courier New"/>
+                <w:sz w:val="18"/>
+                <w:szCs w:val="18"/>
+                <w:rtl w:val="0"/>
+              </w:rPr>
+              <w:tab/>
+              <w:t xml:space="preserve">return ((uint16_t)(r &amp; 0x1f) &lt;&lt; 11) | ((uint16_t)(g &amp; 0x3f) &lt;&lt; 5) | (uint16_t)(b &amp; 0x1f);</w:t>
+            </w:r>
+          </w:p>
+          <w:p>
+            <w:pPr>
+              <w:keepNext w:val="0"/>
+              <w:keepLines w:val="0"/>
+              <w:widowControl w:val="0"/>
+              <w:pBdr>
+                <w:top w:space="0" w:sz="0" w:val="nil"/>
+                <w:left w:space="0" w:sz="0" w:val="nil"/>
+                <w:bottom w:space="0" w:sz="0" w:val="nil"/>
+                <w:right w:space="0" w:sz="0" w:val="nil"/>
+                <w:between w:space="0" w:sz="0" w:val="nil"/>
+              </w:pBdr>
+              <w:shd w:fill="auto" w:val="clear"/>
+              <w:spacing w:after="28" w:before="0" w:line="240" w:lineRule="auto"/>
+              <w:ind w:left="0" w:right="0" w:firstLine="0"/>
+              <w:jc w:val="left"/>
+              <w:rPr>
+                <w:rFonts w:ascii="Courier New" w:cs="Courier New" w:eastAsia="Courier New" w:hAnsi="Courier New"/>
+                <w:sz w:val="18"/>
+                <w:szCs w:val="18"/>
+              </w:rPr>
+            </w:pPr>
+            <w:r>
+              <w:rPr>
+                <w:rFonts w:ascii="Courier New" w:cs="Courier New" w:eastAsia="Courier New" w:hAnsi="Courier New"/>
+                <w:sz w:val="18"/>
+                <w:szCs w:val="18"/>
+                <w:rtl w:val="0"/>
+              </w:rPr>
+              <w:t xml:space="preserve">}</w:t>
+            </w:r>
+          </w:p>
+          <w:p>
+            <w:pPr>
+              <w:keepNext w:val="0"/>
+              <w:keepLines w:val="0"/>
+              <w:widowControl w:val="0"/>
+              <w:pBdr>
+                <w:top w:space="0" w:sz="0" w:val="nil"/>
+                <w:left w:space="0" w:sz="0" w:val="nil"/>
+                <w:bottom w:space="0" w:sz="0" w:val="nil"/>
+                <w:right w:space="0" w:sz="0" w:val="nil"/>
+                <w:between w:space="0" w:sz="0" w:val="nil"/>
+              </w:pBdr>
+              <w:shd w:fill="auto" w:val="clear"/>
+              <w:spacing w:after="28" w:before="0" w:line="240" w:lineRule="auto"/>
+              <w:ind w:left="0" w:right="0" w:firstLine="0"/>
+              <w:jc w:val="left"/>
+              <w:rPr>
+                <w:rFonts w:ascii="Courier New" w:cs="Courier New" w:eastAsia="Courier New" w:hAnsi="Courier New"/>
+                <w:sz w:val="18"/>
+                <w:szCs w:val="18"/>
+              </w:rPr>
+            </w:pPr>
+            <w:r>
+              <w:rPr>
+                <w:rtl w:val="0"/>
+              </w:rPr>
+            </w:r>
+          </w:p>
+          <w:p>
+            <w:pPr>
+              <w:keepNext w:val="0"/>
+              <w:keepLines w:val="0"/>
+              <w:widowControl w:val="0"/>
+              <w:pBdr>
+                <w:top w:space="0" w:sz="0" w:val="nil"/>
+                <w:left w:space="0" w:sz="0" w:val="nil"/>
+                <w:bottom w:space="0" w:sz="0" w:val="nil"/>
+                <w:right w:space="0" w:sz="0" w:val="nil"/>
+                <w:between w:space="0" w:sz="0" w:val="nil"/>
+              </w:pBdr>
+              <w:shd w:fill="auto" w:val="clear"/>
+              <w:spacing w:after="28" w:before="0" w:line="240" w:lineRule="auto"/>
+              <w:ind w:left="0" w:right="0" w:firstLine="0"/>
+              <w:jc w:val="left"/>
+              <w:rPr>
+                <w:rFonts w:ascii="Courier New" w:cs="Courier New" w:eastAsia="Courier New" w:hAnsi="Courier New"/>
+                <w:sz w:val="18"/>
+                <w:szCs w:val="18"/>
+              </w:rPr>
+            </w:pPr>
+            <w:r>
+              <w:rPr>
+                <w:rFonts w:ascii="Courier New" w:cs="Courier New" w:eastAsia="Courier New" w:hAnsi="Courier New"/>
+                <w:sz w:val="18"/>
+                <w:szCs w:val="18"/>
+                <w:rtl w:val="0"/>
+              </w:rPr>
+              <w:t xml:space="preserve">void drawPixel(int x, int y, uint16_t colour)</w:t>
+            </w:r>
+          </w:p>
+          <w:p>
+            <w:pPr>
+              <w:keepNext w:val="0"/>
+              <w:keepLines w:val="0"/>
+              <w:widowControl w:val="0"/>
+              <w:pBdr>
+                <w:top w:space="0" w:sz="0" w:val="nil"/>
+                <w:left w:space="0" w:sz="0" w:val="nil"/>
+                <w:bottom w:space="0" w:sz="0" w:val="nil"/>
+                <w:right w:space="0" w:sz="0" w:val="nil"/>
+                <w:between w:space="0" w:sz="0" w:val="nil"/>
+              </w:pBdr>
+              <w:shd w:fill="auto" w:val="clear"/>
+              <w:spacing w:after="28" w:before="0" w:line="240" w:lineRule="auto"/>
+              <w:ind w:left="0" w:right="0" w:firstLine="0"/>
+              <w:jc w:val="left"/>
+              <w:rPr>
+                <w:rFonts w:ascii="Courier New" w:cs="Courier New" w:eastAsia="Courier New" w:hAnsi="Courier New"/>
+                <w:sz w:val="18"/>
+                <w:szCs w:val="18"/>
+              </w:rPr>
+            </w:pPr>
+            <w:r>
+              <w:rPr>
+                <w:rFonts w:ascii="Courier New" w:cs="Courier New" w:eastAsia="Courier New" w:hAnsi="Courier New"/>
+                <w:sz w:val="18"/>
+                <w:szCs w:val="18"/>
+                <w:rtl w:val="0"/>
+              </w:rPr>
+              <w:t xml:space="preserve">{</w:t>
+            </w:r>
+          </w:p>
+          <w:p>
+            <w:pPr>
+              <w:keepNext w:val="0"/>
+              <w:keepLines w:val="0"/>
+              <w:widowControl w:val="0"/>
+              <w:pBdr>
+                <w:top w:space="0" w:sz="0" w:val="nil"/>
+                <w:left w:space="0" w:sz="0" w:val="nil"/>
+                <w:bottom w:space="0" w:sz="0" w:val="nil"/>
+                <w:right w:space="0" w:sz="0" w:val="nil"/>
+                <w:between w:space="0" w:sz="0" w:val="nil"/>
+              </w:pBdr>
+              <w:shd w:fill="auto" w:val="clear"/>
+              <w:spacing w:after="28" w:before="0" w:line="240" w:lineRule="auto"/>
+              <w:ind w:left="0" w:right="0" w:firstLine="0"/>
+              <w:jc w:val="left"/>
+              <w:rPr>
+                <w:rFonts w:ascii="Courier New" w:cs="Courier New" w:eastAsia="Courier New" w:hAnsi="Courier New"/>
+                <w:sz w:val="18"/>
+                <w:szCs w:val="18"/>
+              </w:rPr>
+            </w:pPr>
+            <w:r>
+              <w:rPr>
+                <w:rFonts w:ascii="Courier New" w:cs="Courier New" w:eastAsia="Courier New" w:hAnsi="Courier New"/>
+                <w:sz w:val="18"/>
+                <w:szCs w:val="18"/>
+                <w:rtl w:val="0"/>
+              </w:rPr>
+              <w:tab/>
+            </w:r>
+            <w:r>
+              <w:rPr>
+                <w:rFonts w:ascii="Courier New" w:cs="Courier New" w:eastAsia="Courier New" w:hAnsi="Courier New"/>
+                <w:sz w:val="18"/>
+                <w:szCs w:val="18"/>
+                <w:rtl w:val="0"/>
+              </w:rPr>
+              <w:t xml:space="preserve">LCD_BUF</w:t>
+            </w:r>
+            <w:r>
+              <w:rPr>
+                <w:rFonts w:ascii="Courier New" w:cs="Courier New" w:eastAsia="Courier New" w:hAnsi="Courier New"/>
+                <w:sz w:val="18"/>
+                <w:szCs w:val="18"/>
+                <w:rtl w:val="0"/>
+              </w:rPr>
+              <w:t xml:space="preserve">[x + y*240] = colour;</w:t>
+            </w:r>
+          </w:p>
+          <w:p>
+            <w:pPr>
+              <w:keepNext w:val="0"/>
+              <w:keepLines w:val="0"/>
+              <w:widowControl w:val="0"/>
+              <w:pBdr>
+                <w:top w:space="0" w:sz="0" w:val="nil"/>
+                <w:left w:space="0" w:sz="0" w:val="nil"/>
+                <w:bottom w:space="0" w:sz="0" w:val="nil"/>
+                <w:right w:space="0" w:sz="0" w:val="nil"/>
+                <w:between w:space="0" w:sz="0" w:val="nil"/>
+              </w:pBdr>
+              <w:shd w:fill="auto" w:val="clear"/>
+              <w:spacing w:after="28" w:before="0" w:line="240" w:lineRule="auto"/>
+              <w:ind w:left="0" w:right="0" w:firstLine="0"/>
+              <w:jc w:val="left"/>
+              <w:rPr>
+                <w:rFonts w:ascii="Courier New" w:cs="Courier New" w:eastAsia="Courier New" w:hAnsi="Courier New"/>
+                <w:sz w:val="18"/>
+                <w:szCs w:val="18"/>
+              </w:rPr>
+            </w:pPr>
+            <w:r>
+              <w:rPr>
+                <w:rFonts w:ascii="Courier New" w:cs="Courier New" w:eastAsia="Courier New" w:hAnsi="Courier New"/>
+                <w:sz w:val="18"/>
+                <w:szCs w:val="18"/>
+                <w:rtl w:val="0"/>
+              </w:rPr>
+              <w:t xml:space="preserve">}</w:t>
+            </w:r>
+          </w:p>
+          <w:p>
+            <w:pPr>
+              <w:keepNext w:val="0"/>
+              <w:keepLines w:val="0"/>
+              <w:widowControl w:val="0"/>
+              <w:pBdr>
+                <w:top w:space="0" w:sz="0" w:val="nil"/>
+                <w:left w:space="0" w:sz="0" w:val="nil"/>
+                <w:bottom w:space="0" w:sz="0" w:val="nil"/>
+                <w:right w:space="0" w:sz="0" w:val="nil"/>
+                <w:between w:space="0" w:sz="0" w:val="nil"/>
+              </w:pBdr>
+              <w:shd w:fill="auto" w:val="clear"/>
+              <w:spacing w:after="28" w:before="0" w:line="240" w:lineRule="auto"/>
+              <w:ind w:left="0" w:right="0" w:firstLine="0"/>
+              <w:jc w:val="left"/>
+              <w:rPr>
+                <w:rFonts w:ascii="Courier New" w:cs="Courier New" w:eastAsia="Courier New" w:hAnsi="Courier New"/>
+                <w:sz w:val="18"/>
+                <w:szCs w:val="18"/>
+              </w:rPr>
+            </w:pPr>
+            <w:r>
+              <w:rPr>
+                <w:rtl w:val="0"/>
+              </w:rPr>
+            </w:r>
+          </w:p>
+          <w:p>
+            <w:pPr>
+              <w:keepNext w:val="0"/>
+              <w:keepLines w:val="0"/>
+              <w:widowControl w:val="0"/>
+              <w:pBdr>
+                <w:top w:space="0" w:sz="0" w:val="nil"/>
+                <w:left w:space="0" w:sz="0" w:val="nil"/>
+                <w:bottom w:space="0" w:sz="0" w:val="nil"/>
+                <w:right w:space="0" w:sz="0" w:val="nil"/>
+                <w:between w:space="0" w:sz="0" w:val="nil"/>
+              </w:pBdr>
+              <w:shd w:fill="auto" w:val="clear"/>
+              <w:spacing w:after="28" w:before="0" w:line="240" w:lineRule="auto"/>
+              <w:ind w:left="0" w:right="0" w:firstLine="0"/>
+              <w:jc w:val="left"/>
+              <w:rPr>
+                <w:rFonts w:ascii="Courier New" w:cs="Courier New" w:eastAsia="Courier New" w:hAnsi="Courier New"/>
+                <w:sz w:val="18"/>
+                <w:szCs w:val="18"/>
+              </w:rPr>
+            </w:pPr>
+            <w:r>
+              <w:rPr>
+                <w:rFonts w:ascii="Courier New" w:cs="Courier New" w:eastAsia="Courier New" w:hAnsi="Courier New"/>
+                <w:sz w:val="18"/>
+                <w:szCs w:val="18"/>
+                <w:rtl w:val="0"/>
+              </w:rPr>
+              <w:t xml:space="preserve">void drawSquare(uint16_t x, uint16_t y, uint8_t size, uint16_t colour)</w:t>
+            </w:r>
+          </w:p>
+          <w:p>
+            <w:pPr>
+              <w:keepNext w:val="0"/>
+              <w:keepLines w:val="0"/>
+              <w:widowControl w:val="0"/>
+              <w:pBdr>
+                <w:top w:space="0" w:sz="0" w:val="nil"/>
+                <w:left w:space="0" w:sz="0" w:val="nil"/>
+                <w:bottom w:space="0" w:sz="0" w:val="nil"/>
+                <w:right w:space="0" w:sz="0" w:val="nil"/>
+                <w:between w:space="0" w:sz="0" w:val="nil"/>
+              </w:pBdr>
+              <w:shd w:fill="auto" w:val="clear"/>
+              <w:spacing w:after="28" w:before="0" w:line="240" w:lineRule="auto"/>
+              <w:ind w:left="0" w:right="0" w:firstLine="0"/>
+              <w:jc w:val="left"/>
+              <w:rPr>
+                <w:rFonts w:ascii="Courier New" w:cs="Courier New" w:eastAsia="Courier New" w:hAnsi="Courier New"/>
+                <w:sz w:val="18"/>
+                <w:szCs w:val="18"/>
+              </w:rPr>
+            </w:pPr>
+            <w:r>
+              <w:rPr>
+                <w:rFonts w:ascii="Courier New" w:cs="Courier New" w:eastAsia="Courier New" w:hAnsi="Courier New"/>
+                <w:sz w:val="18"/>
+                <w:szCs w:val="18"/>
+                <w:rtl w:val="0"/>
+              </w:rPr>
+              <w:t xml:space="preserve">{</w:t>
+            </w:r>
+          </w:p>
+          <w:p>
+            <w:pPr>
+              <w:keepNext w:val="0"/>
+              <w:keepLines w:val="0"/>
+              <w:widowControl w:val="0"/>
+              <w:pBdr>
+                <w:top w:space="0" w:sz="0" w:val="nil"/>
+                <w:left w:space="0" w:sz="0" w:val="nil"/>
+                <w:bottom w:space="0" w:sz="0" w:val="nil"/>
+                <w:right w:space="0" w:sz="0" w:val="nil"/>
+                <w:between w:space="0" w:sz="0" w:val="nil"/>
+              </w:pBdr>
+              <w:shd w:fill="auto" w:val="clear"/>
+              <w:spacing w:after="28" w:before="0" w:line="240" w:lineRule="auto"/>
+              <w:ind w:left="0" w:right="0" w:firstLine="0"/>
+              <w:jc w:val="left"/>
+              <w:rPr>
+                <w:rFonts w:ascii="Courier New" w:cs="Courier New" w:eastAsia="Courier New" w:hAnsi="Courier New"/>
+                <w:sz w:val="18"/>
+                <w:szCs w:val="18"/>
+              </w:rPr>
+            </w:pPr>
+            <w:r>
+              <w:rPr>
+                <w:rFonts w:ascii="Courier New" w:cs="Courier New" w:eastAsia="Courier New" w:hAnsi="Courier New"/>
+                <w:sz w:val="18"/>
+                <w:szCs w:val="18"/>
+                <w:rtl w:val="0"/>
+              </w:rPr>
+              <w:tab/>
+              <w:t xml:space="preserve">int </w:t>
+            </w:r>
+            <w:r>
+              <w:rPr>
+                <w:rFonts w:ascii="Courier New" w:cs="Courier New" w:eastAsia="Courier New" w:hAnsi="Courier New"/>
+                <w:sz w:val="18"/>
+                <w:szCs w:val="18"/>
+                <w:rtl w:val="0"/>
+              </w:rPr>
+              <w:t xml:space="preserve">pos_x</w:t>
+            </w:r>
+            <w:r>
+              <w:rPr>
+                <w:rFonts w:ascii="Courier New" w:cs="Courier New" w:eastAsia="Courier New" w:hAnsi="Courier New"/>
+                <w:sz w:val="18"/>
+                <w:szCs w:val="18"/>
+                <w:rtl w:val="0"/>
+              </w:rPr>
+              <w:t xml:space="preserve">, </w:t>
+            </w:r>
+            <w:r>
+              <w:rPr>
+                <w:rFonts w:ascii="Courier New" w:cs="Courier New" w:eastAsia="Courier New" w:hAnsi="Courier New"/>
+                <w:sz w:val="18"/>
+                <w:szCs w:val="18"/>
+                <w:rtl w:val="0"/>
+              </w:rPr>
+              <w:t xml:space="preserve">pos_y</w:t>
+            </w:r>
+            <w:r>
+              <w:rPr>
+                <w:rFonts w:ascii="Courier New" w:cs="Courier New" w:eastAsia="Courier New" w:hAnsi="Courier New"/>
+                <w:sz w:val="18"/>
+                <w:szCs w:val="18"/>
+                <w:rtl w:val="0"/>
+              </w:rPr>
+              <w:t xml:space="preserve">;</w:t>
+            </w:r>
+          </w:p>
+          <w:p>
+            <w:pPr>
+              <w:keepNext w:val="0"/>
+              <w:keepLines w:val="0"/>
+              <w:widowControl w:val="0"/>
+              <w:pBdr>
+                <w:top w:space="0" w:sz="0" w:val="nil"/>
+                <w:left w:space="0" w:sz="0" w:val="nil"/>
+                <w:bottom w:space="0" w:sz="0" w:val="nil"/>
+                <w:right w:space="0" w:sz="0" w:val="nil"/>
+                <w:between w:space="0" w:sz="0" w:val="nil"/>
+              </w:pBdr>
+              <w:shd w:fill="auto" w:val="clear"/>
+              <w:spacing w:after="28" w:before="0" w:line="240" w:lineRule="auto"/>
+              <w:ind w:left="0" w:right="0" w:firstLine="0"/>
+              <w:jc w:val="left"/>
+              <w:rPr>
+                <w:rFonts w:ascii="Courier New" w:cs="Courier New" w:eastAsia="Courier New" w:hAnsi="Courier New"/>
+                <w:sz w:val="18"/>
+                <w:szCs w:val="18"/>
+              </w:rPr>
+            </w:pPr>
+            <w:r>
+              <w:rPr>
+                <w:rtl w:val="0"/>
+              </w:rPr>
+            </w:r>
+          </w:p>
+          <w:p>
+            <w:pPr>
+              <w:keepNext w:val="0"/>
+              <w:keepLines w:val="0"/>
+              <w:widowControl w:val="0"/>
+              <w:pBdr>
+                <w:top w:space="0" w:sz="0" w:val="nil"/>
+                <w:left w:space="0" w:sz="0" w:val="nil"/>
+                <w:bottom w:space="0" w:sz="0" w:val="nil"/>
+                <w:right w:space="0" w:sz="0" w:val="nil"/>
+                <w:between w:space="0" w:sz="0" w:val="nil"/>
+              </w:pBdr>
+              <w:shd w:fill="auto" w:val="clear"/>
+              <w:spacing w:after="28" w:before="0" w:line="240" w:lineRule="auto"/>
+              <w:ind w:left="0" w:right="0" w:firstLine="0"/>
+              <w:jc w:val="left"/>
+              <w:rPr>
+                <w:rFonts w:ascii="Courier New" w:cs="Courier New" w:eastAsia="Courier New" w:hAnsi="Courier New"/>
+                <w:sz w:val="18"/>
+                <w:szCs w:val="18"/>
+              </w:rPr>
+            </w:pPr>
+            <w:r>
+              <w:rPr>
+                <w:rFonts w:ascii="Courier New" w:cs="Courier New" w:eastAsia="Courier New" w:hAnsi="Courier New"/>
+                <w:sz w:val="18"/>
+                <w:szCs w:val="18"/>
+                <w:rtl w:val="0"/>
+              </w:rPr>
+              <w:tab/>
+              <w:t xml:space="preserve">for(pos_x = x; pos_x &lt;= x + size; ++pos_x)</w:t>
+            </w:r>
+          </w:p>
+          <w:p>
+            <w:pPr>
+              <w:keepNext w:val="0"/>
+              <w:keepLines w:val="0"/>
+              <w:widowControl w:val="0"/>
+              <w:pBdr>
+                <w:top w:space="0" w:sz="0" w:val="nil"/>
+                <w:left w:space="0" w:sz="0" w:val="nil"/>
+                <w:bottom w:space="0" w:sz="0" w:val="nil"/>
+                <w:right w:space="0" w:sz="0" w:val="nil"/>
+                <w:between w:space="0" w:sz="0" w:val="nil"/>
+              </w:pBdr>
+              <w:shd w:fill="auto" w:val="clear"/>
+              <w:spacing w:after="28" w:before="0" w:line="240" w:lineRule="auto"/>
+              <w:ind w:left="0" w:right="0" w:firstLine="0"/>
+              <w:jc w:val="left"/>
+              <w:rPr>
+                <w:rFonts w:ascii="Courier New" w:cs="Courier New" w:eastAsia="Courier New" w:hAnsi="Courier New"/>
+                <w:sz w:val="18"/>
+                <w:szCs w:val="18"/>
+              </w:rPr>
+            </w:pPr>
+            <w:r>
+              <w:rPr>
+                <w:rFonts w:ascii="Courier New" w:cs="Courier New" w:eastAsia="Courier New" w:hAnsi="Courier New"/>
+                <w:sz w:val="18"/>
+                <w:szCs w:val="18"/>
+                <w:rtl w:val="0"/>
+              </w:rPr>
+              <w:tab/>
+              <w:t xml:space="preserve">{</w:t>
+            </w:r>
+          </w:p>
+          <w:p>
+            <w:pPr>
+              <w:keepNext w:val="0"/>
+              <w:keepLines w:val="0"/>
+              <w:widowControl w:val="0"/>
+              <w:pBdr>
+                <w:top w:space="0" w:sz="0" w:val="nil"/>
+                <w:left w:space="0" w:sz="0" w:val="nil"/>
+                <w:bottom w:space="0" w:sz="0" w:val="nil"/>
+                <w:right w:space="0" w:sz="0" w:val="nil"/>
+                <w:between w:space="0" w:sz="0" w:val="nil"/>
+              </w:pBdr>
+              <w:shd w:fill="auto" w:val="clear"/>
+              <w:spacing w:after="28" w:before="0" w:line="240" w:lineRule="auto"/>
+              <w:ind w:left="0" w:right="0" w:firstLine="0"/>
+              <w:jc w:val="left"/>
+              <w:rPr>
+                <w:rFonts w:ascii="Courier New" w:cs="Courier New" w:eastAsia="Courier New" w:hAnsi="Courier New"/>
+                <w:sz w:val="18"/>
+                <w:szCs w:val="18"/>
+              </w:rPr>
+            </w:pPr>
+            <w:r>
+              <w:rPr>
+                <w:rFonts w:ascii="Courier New" w:cs="Courier New" w:eastAsia="Courier New" w:hAnsi="Courier New"/>
+                <w:sz w:val="18"/>
+                <w:szCs w:val="18"/>
+                <w:rtl w:val="0"/>
+              </w:rPr>
+              <w:tab/>
+              <w:tab/>
+              <w:t xml:space="preserve">for(</w:t>
+            </w:r>
+            <w:r>
+              <w:rPr>
+                <w:rFonts w:ascii="Courier New" w:cs="Courier New" w:eastAsia="Courier New" w:hAnsi="Courier New"/>
+                <w:sz w:val="18"/>
+                <w:szCs w:val="18"/>
+                <w:rtl w:val="0"/>
+              </w:rPr>
+              <w:t xml:space="preserve">pos_y</w:t>
+            </w:r>
+            <w:r>
+              <w:rPr>
+                <w:rFonts w:ascii="Courier New" w:cs="Courier New" w:eastAsia="Courier New" w:hAnsi="Courier New"/>
+                <w:sz w:val="18"/>
+                <w:szCs w:val="18"/>
+                <w:rtl w:val="0"/>
+              </w:rPr>
+              <w:t xml:space="preserve"> = y; </w:t>
+            </w:r>
+            <w:r>
+              <w:rPr>
+                <w:rFonts w:ascii="Courier New" w:cs="Courier New" w:eastAsia="Courier New" w:hAnsi="Courier New"/>
+                <w:sz w:val="18"/>
+                <w:szCs w:val="18"/>
+                <w:rtl w:val="0"/>
+              </w:rPr>
+              <w:t xml:space="preserve">pos_y</w:t>
+            </w:r>
+            <w:r>
+              <w:rPr>
+                <w:rFonts w:ascii="Courier New" w:cs="Courier New" w:eastAsia="Courier New" w:hAnsi="Courier New"/>
+                <w:sz w:val="18"/>
+                <w:szCs w:val="18"/>
+                <w:rtl w:val="0"/>
+              </w:rPr>
+              <w:t xml:space="preserve"> &lt;= y + size; ++</w:t>
+            </w:r>
+            <w:r>
+              <w:rPr>
+                <w:rFonts w:ascii="Courier New" w:cs="Courier New" w:eastAsia="Courier New" w:hAnsi="Courier New"/>
+                <w:sz w:val="18"/>
+                <w:szCs w:val="18"/>
+                <w:rtl w:val="0"/>
+              </w:rPr>
+              <w:t xml:space="preserve">pos_y</w:t>
+            </w:r>
+            <w:r>
+              <w:rPr>
+                <w:rFonts w:ascii="Courier New" w:cs="Courier New" w:eastAsia="Courier New" w:hAnsi="Courier New"/>
+                <w:sz w:val="18"/>
+                <w:szCs w:val="18"/>
+                <w:rtl w:val="0"/>
+              </w:rPr>
+              <w:t xml:space="preserve">)</w:t>
+            </w:r>
+          </w:p>
+          <w:p>
+            <w:pPr>
+              <w:keepNext w:val="0"/>
+              <w:keepLines w:val="0"/>
+              <w:widowControl w:val="0"/>
+              <w:pBdr>
+                <w:top w:space="0" w:sz="0" w:val="nil"/>
+                <w:left w:space="0" w:sz="0" w:val="nil"/>
+                <w:bottom w:space="0" w:sz="0" w:val="nil"/>
+                <w:right w:space="0" w:sz="0" w:val="nil"/>
+                <w:between w:space="0" w:sz="0" w:val="nil"/>
+              </w:pBdr>
+              <w:shd w:fill="auto" w:val="clear"/>
+              <w:spacing w:after="28" w:before="0" w:line="240" w:lineRule="auto"/>
+              <w:ind w:left="0" w:right="0" w:firstLine="0"/>
+              <w:jc w:val="left"/>
+              <w:rPr>
+                <w:rFonts w:ascii="Courier New" w:cs="Courier New" w:eastAsia="Courier New" w:hAnsi="Courier New"/>
+                <w:sz w:val="18"/>
+                <w:szCs w:val="18"/>
+              </w:rPr>
+            </w:pPr>
+            <w:r>
+              <w:rPr>
+                <w:rFonts w:ascii="Courier New" w:cs="Courier New" w:eastAsia="Courier New" w:hAnsi="Courier New"/>
+                <w:sz w:val="18"/>
+                <w:szCs w:val="18"/>
+                <w:rtl w:val="0"/>
+              </w:rPr>
+              <w:tab/>
+              <w:tab/>
+              <w:t xml:space="preserve">{</w:t>
+            </w:r>
+          </w:p>
+          <w:p>
+            <w:pPr>
+              <w:keepNext w:val="0"/>
+              <w:keepLines w:val="0"/>
+              <w:widowControl w:val="0"/>
+              <w:pBdr>
+                <w:top w:space="0" w:sz="0" w:val="nil"/>
+                <w:left w:space="0" w:sz="0" w:val="nil"/>
+                <w:bottom w:space="0" w:sz="0" w:val="nil"/>
+                <w:right w:space="0" w:sz="0" w:val="nil"/>
+                <w:between w:space="0" w:sz="0" w:val="nil"/>
+              </w:pBdr>
+              <w:shd w:fill="auto" w:val="clear"/>
+              <w:spacing w:after="28" w:before="0" w:line="240" w:lineRule="auto"/>
+              <w:ind w:left="0" w:right="0" w:firstLine="0"/>
+              <w:jc w:val="left"/>
+              <w:rPr>
+                <w:rFonts w:ascii="Courier New" w:cs="Courier New" w:eastAsia="Courier New" w:hAnsi="Courier New"/>
+                <w:sz w:val="18"/>
+                <w:szCs w:val="18"/>
+              </w:rPr>
+            </w:pPr>
+            <w:r>
+              <w:rPr>
+                <w:rFonts w:ascii="Courier New" w:cs="Courier New" w:eastAsia="Courier New" w:hAnsi="Courier New"/>
+                <w:sz w:val="18"/>
+                <w:szCs w:val="18"/>
+                <w:rtl w:val="0"/>
+              </w:rPr>
+              <w:tab/>
+              <w:tab/>
+              <w:tab/>
+              <w:t xml:space="preserve">drawPixel(pos_x, pos_y, colour);</w:t>
+            </w:r>
+          </w:p>
+          <w:p>
+            <w:pPr>
+              <w:keepNext w:val="0"/>
+              <w:keepLines w:val="0"/>
+              <w:widowControl w:val="0"/>
+              <w:pBdr>
+                <w:top w:space="0" w:sz="0" w:val="nil"/>
+                <w:left w:space="0" w:sz="0" w:val="nil"/>
+                <w:bottom w:space="0" w:sz="0" w:val="nil"/>
+                <w:right w:space="0" w:sz="0" w:val="nil"/>
+                <w:between w:space="0" w:sz="0" w:val="nil"/>
+              </w:pBdr>
+              <w:shd w:fill="auto" w:val="clear"/>
+              <w:spacing w:after="28" w:before="0" w:line="240" w:lineRule="auto"/>
+              <w:ind w:left="0" w:right="0" w:firstLine="0"/>
+              <w:jc w:val="left"/>
+              <w:rPr>
+                <w:rFonts w:ascii="Courier New" w:cs="Courier New" w:eastAsia="Courier New" w:hAnsi="Courier New"/>
+                <w:sz w:val="18"/>
+                <w:szCs w:val="18"/>
+              </w:rPr>
+            </w:pPr>
+            <w:r>
+              <w:rPr>
+                <w:rFonts w:ascii="Courier New" w:cs="Courier New" w:eastAsia="Courier New" w:hAnsi="Courier New"/>
+                <w:sz w:val="18"/>
+                <w:szCs w:val="18"/>
+                <w:rtl w:val="0"/>
+              </w:rPr>
+              <w:tab/>
+              <w:tab/>
+              <w:t xml:space="preserve">}</w:t>
+            </w:r>
+          </w:p>
+          <w:p>
+            <w:pPr>
+              <w:keepNext w:val="0"/>
+              <w:keepLines w:val="0"/>
+              <w:widowControl w:val="0"/>
+              <w:pBdr>
+                <w:top w:space="0" w:sz="0" w:val="nil"/>
+                <w:left w:space="0" w:sz="0" w:val="nil"/>
+                <w:bottom w:space="0" w:sz="0" w:val="nil"/>
+                <w:right w:space="0" w:sz="0" w:val="nil"/>
+                <w:between w:space="0" w:sz="0" w:val="nil"/>
+              </w:pBdr>
+              <w:shd w:fill="auto" w:val="clear"/>
+              <w:spacing w:after="28" w:before="0" w:line="240" w:lineRule="auto"/>
+              <w:ind w:left="0" w:right="0" w:firstLine="0"/>
+              <w:jc w:val="left"/>
+              <w:rPr>
+                <w:rFonts w:ascii="Courier New" w:cs="Courier New" w:eastAsia="Courier New" w:hAnsi="Courier New"/>
+                <w:sz w:val="18"/>
+                <w:szCs w:val="18"/>
+              </w:rPr>
+            </w:pPr>
+            <w:r>
+              <w:rPr>
+                <w:rFonts w:ascii="Courier New" w:cs="Courier New" w:eastAsia="Courier New" w:hAnsi="Courier New"/>
+                <w:sz w:val="18"/>
+                <w:szCs w:val="18"/>
+                <w:rtl w:val="0"/>
+              </w:rPr>
+              <w:tab/>
+              <w:t xml:space="preserve">}</w:t>
+            </w:r>
+          </w:p>
+          <w:p>
+            <w:pPr>
+              <w:keepNext w:val="0"/>
+              <w:keepLines w:val="0"/>
+              <w:widowControl w:val="0"/>
+              <w:pBdr>
+                <w:top w:space="0" w:sz="0" w:val="nil"/>
+                <w:left w:space="0" w:sz="0" w:val="nil"/>
+                <w:bottom w:space="0" w:sz="0" w:val="nil"/>
+                <w:right w:space="0" w:sz="0" w:val="nil"/>
+                <w:between w:space="0" w:sz="0" w:val="nil"/>
+              </w:pBdr>
+              <w:shd w:fill="auto" w:val="clear"/>
+              <w:spacing w:after="28" w:before="0" w:line="240" w:lineRule="auto"/>
+              <w:ind w:left="0" w:right="0" w:firstLine="0"/>
+              <w:jc w:val="left"/>
+              <w:rPr>
+                <w:rFonts w:ascii="Courier New" w:cs="Courier New" w:eastAsia="Courier New" w:hAnsi="Courier New"/>
+                <w:sz w:val="18"/>
+                <w:szCs w:val="18"/>
+              </w:rPr>
+            </w:pPr>
+            <w:r>
+              <w:rPr>
+                <w:rFonts w:ascii="Courier New" w:cs="Courier New" w:eastAsia="Courier New" w:hAnsi="Courier New"/>
+                <w:sz w:val="18"/>
+                <w:szCs w:val="18"/>
+                <w:rtl w:val="0"/>
+              </w:rPr>
+              <w:t xml:space="preserve">}</w:t>
+            </w:r>
+          </w:p>
+          <w:p>
+            <w:pPr>
+              <w:keepNext w:val="0"/>
+              <w:keepLines w:val="0"/>
+              <w:widowControl w:val="0"/>
+              <w:pBdr>
+                <w:top w:space="0" w:sz="0" w:val="nil"/>
+                <w:left w:space="0" w:sz="0" w:val="nil"/>
+                <w:bottom w:space="0" w:sz="0" w:val="nil"/>
+                <w:right w:space="0" w:sz="0" w:val="nil"/>
+                <w:between w:space="0" w:sz="0" w:val="nil"/>
+              </w:pBdr>
+              <w:shd w:fill="auto" w:val="clear"/>
+              <w:spacing w:after="28" w:before="0" w:line="240" w:lineRule="auto"/>
+              <w:ind w:left="0" w:right="0" w:firstLine="0"/>
+              <w:jc w:val="left"/>
+              <w:rPr>
+                <w:rFonts w:ascii="Courier New" w:cs="Courier New" w:eastAsia="Courier New" w:hAnsi="Courier New"/>
+                <w:sz w:val="18"/>
+                <w:szCs w:val="18"/>
+              </w:rPr>
+            </w:pPr>
+            <w:r>
+              <w:rPr>
+                <w:rtl w:val="0"/>
+              </w:rPr>
             </w:r>
           </w:p>
         </w:tc>
@@ -8481,130 +8689,547 @@
               <w:jc w:val="left"/>
               <w:rPr>
                 <w:rFonts w:ascii="Courier New" w:cs="Courier New" w:eastAsia="Courier New" w:hAnsi="Courier New"/>
-                <w:b w:val="0"/>
-                <w:i w:val="0"/>
-                <w:smallCaps w:val="0"/>
-                <w:strike w:val="0"/>
-                <w:color w:val="000000"/>
-                <w:sz w:val="18"/>
-                <w:szCs w:val="18"/>
-                <w:u w:val="none"/>
-                <w:shd w:fill="auto" w:val="clear"/>
-                <w:vertAlign w:val="baseline"/>
-              </w:rPr>
-            </w:pPr>
-            <w:r>
-              <w:rPr>
-                <w:rFonts w:ascii="Courier New" w:cs="Courier New" w:eastAsia="Courier New" w:hAnsi="Courier New"/>
-                <w:b w:val="0"/>
-                <w:i w:val="0"/>
-                <w:smallCaps w:val="0"/>
-                <w:strike w:val="0"/>
-                <w:color w:val="000000"/>
-                <w:sz w:val="18"/>
-                <w:szCs w:val="18"/>
-                <w:u w:val="none"/>
-                <w:shd w:fill="auto" w:val="clear"/>
-                <w:vertAlign w:val="baseline"/>
-                <w:rtl w:val="0"/>
-              </w:rPr>
-              <w:t xml:space="preserve">.............</w:t>
-            </w:r>
-          </w:p>
-          <w:p>
-            <w:pPr>
-              <w:keepNext w:val="0"/>
-              <w:keepLines w:val="0"/>
-              <w:widowControl w:val="0"/>
-              <w:pBdr>
-                <w:top w:space="0" w:sz="0" w:val="nil"/>
-                <w:left w:space="0" w:sz="0" w:val="nil"/>
-                <w:bottom w:space="0" w:sz="0" w:val="nil"/>
-                <w:right w:space="0" w:sz="0" w:val="nil"/>
-                <w:between w:space="0" w:sz="0" w:val="nil"/>
-              </w:pBdr>
-              <w:shd w:fill="auto" w:val="clear"/>
-              <w:spacing w:after="28" w:before="0" w:line="240" w:lineRule="auto"/>
-              <w:ind w:left="0" w:right="0" w:firstLine="0"/>
-              <w:jc w:val="left"/>
-              <w:rPr>
-                <w:rFonts w:ascii="Courier New" w:cs="Courier New" w:eastAsia="Courier New" w:hAnsi="Courier New"/>
-                <w:b w:val="0"/>
-                <w:i w:val="0"/>
-                <w:smallCaps w:val="0"/>
-                <w:strike w:val="0"/>
-                <w:color w:val="000000"/>
-                <w:sz w:val="18"/>
-                <w:szCs w:val="18"/>
-                <w:u w:val="none"/>
-                <w:shd w:fill="auto" w:val="clear"/>
-                <w:vertAlign w:val="baseline"/>
-              </w:rPr>
-            </w:pPr>
-            <w:r>
-              <w:rPr>
-                <w:rFonts w:ascii="Courier New" w:cs="Courier New" w:eastAsia="Courier New" w:hAnsi="Courier New"/>
-                <w:b w:val="0"/>
-                <w:i w:val="0"/>
-                <w:smallCaps w:val="0"/>
-                <w:strike w:val="0"/>
-                <w:color w:val="000000"/>
-                <w:sz w:val="18"/>
-                <w:szCs w:val="18"/>
-                <w:u w:val="none"/>
-                <w:shd w:fill="auto" w:val="clear"/>
-                <w:vertAlign w:val="baseline"/>
-                <w:rtl w:val="0"/>
-              </w:rPr>
-              <w:t xml:space="preserve">while (1) { .............</w:t>
-            </w:r>
-          </w:p>
-          <w:p>
-            <w:pPr>
-              <w:keepNext w:val="0"/>
-              <w:keepLines w:val="0"/>
-              <w:widowControl w:val="0"/>
-              <w:pBdr>
-                <w:top w:space="0" w:sz="0" w:val="nil"/>
-                <w:left w:space="0" w:sz="0" w:val="nil"/>
-                <w:bottom w:space="0" w:sz="0" w:val="nil"/>
-                <w:right w:space="0" w:sz="0" w:val="nil"/>
-                <w:between w:space="0" w:sz="0" w:val="nil"/>
-              </w:pBdr>
-              <w:shd w:fill="auto" w:val="clear"/>
-              <w:spacing w:after="28" w:before="0" w:line="240" w:lineRule="auto"/>
-              <w:ind w:left="0" w:right="0" w:firstLine="0"/>
-              <w:jc w:val="left"/>
-              <w:rPr>
-                <w:rFonts w:ascii="Courier New" w:cs="Courier New" w:eastAsia="Courier New" w:hAnsi="Courier New"/>
-                <w:b w:val="0"/>
-                <w:i w:val="0"/>
-                <w:smallCaps w:val="0"/>
-                <w:strike w:val="0"/>
-                <w:color w:val="000000"/>
-                <w:sz w:val="18"/>
-                <w:szCs w:val="18"/>
-                <w:u w:val="none"/>
-                <w:shd w:fill="auto" w:val="clear"/>
-                <w:vertAlign w:val="baseline"/>
-              </w:rPr>
-            </w:pPr>
-            <w:r>
-              <w:rPr>
-                <w:rFonts w:ascii="Courier New" w:cs="Courier New" w:eastAsia="Courier New" w:hAnsi="Courier New"/>
-                <w:b w:val="0"/>
-                <w:i w:val="0"/>
-                <w:smallCaps w:val="0"/>
-                <w:strike w:val="0"/>
-                <w:color w:val="000000"/>
-                <w:sz w:val="18"/>
-                <w:szCs w:val="18"/>
-                <w:u w:val="none"/>
-                <w:shd w:fill="auto" w:val="clear"/>
-                <w:vertAlign w:val="baseline"/>
-                <w:rtl w:val="0"/>
-              </w:rPr>
-              <w:t xml:space="preserve">  }</w:t>
+                <w:sz w:val="18"/>
+                <w:szCs w:val="18"/>
+              </w:rPr>
+            </w:pPr>
+            <w:r>
+              <w:rPr>
+                <w:rFonts w:ascii="Courier New" w:cs="Courier New" w:eastAsia="Courier New" w:hAnsi="Courier New"/>
+                <w:sz w:val="18"/>
+                <w:szCs w:val="18"/>
+                <w:rtl w:val="0"/>
+              </w:rPr>
+              <w:t xml:space="preserve">int main(void) {</w:t>
+            </w:r>
+          </w:p>
+          <w:p>
+            <w:pPr>
+              <w:keepNext w:val="0"/>
+              <w:keepLines w:val="0"/>
+              <w:widowControl w:val="0"/>
+              <w:pBdr>
+                <w:top w:space="0" w:sz="0" w:val="nil"/>
+                <w:left w:space="0" w:sz="0" w:val="nil"/>
+                <w:bottom w:space="0" w:sz="0" w:val="nil"/>
+                <w:right w:space="0" w:sz="0" w:val="nil"/>
+                <w:between w:space="0" w:sz="0" w:val="nil"/>
+              </w:pBdr>
+              <w:shd w:fill="auto" w:val="clear"/>
+              <w:spacing w:after="28" w:before="0" w:line="240" w:lineRule="auto"/>
+              <w:ind w:left="0" w:right="0" w:firstLine="0"/>
+              <w:jc w:val="left"/>
+              <w:rPr>
+                <w:rFonts w:ascii="Courier New" w:cs="Courier New" w:eastAsia="Courier New" w:hAnsi="Courier New"/>
+                <w:sz w:val="18"/>
+                <w:szCs w:val="18"/>
+              </w:rPr>
+            </w:pPr>
+            <w:r>
+              <w:rPr>
+                <w:rFonts w:ascii="Courier New" w:cs="Courier New" w:eastAsia="Courier New" w:hAnsi="Courier New"/>
+                <w:sz w:val="18"/>
+                <w:szCs w:val="18"/>
+                <w:rtl w:val="0"/>
+              </w:rPr>
+              <w:tab/>
+              <w:t xml:space="preserve">HAL_Init();</w:t>
+            </w:r>
+          </w:p>
+          <w:p>
+            <w:pPr>
+              <w:keepNext w:val="0"/>
+              <w:keepLines w:val="0"/>
+              <w:widowControl w:val="0"/>
+              <w:pBdr>
+                <w:top w:space="0" w:sz="0" w:val="nil"/>
+                <w:left w:space="0" w:sz="0" w:val="nil"/>
+                <w:bottom w:space="0" w:sz="0" w:val="nil"/>
+                <w:right w:space="0" w:sz="0" w:val="nil"/>
+                <w:between w:space="0" w:sz="0" w:val="nil"/>
+              </w:pBdr>
+              <w:shd w:fill="auto" w:val="clear"/>
+              <w:spacing w:after="28" w:before="0" w:line="240" w:lineRule="auto"/>
+              <w:ind w:left="0" w:right="0" w:firstLine="0"/>
+              <w:jc w:val="left"/>
+              <w:rPr>
+                <w:rFonts w:ascii="Courier New" w:cs="Courier New" w:eastAsia="Courier New" w:hAnsi="Courier New"/>
+                <w:sz w:val="18"/>
+                <w:szCs w:val="18"/>
+              </w:rPr>
+            </w:pPr>
+            <w:r>
+              <w:rPr>
+                <w:rFonts w:ascii="Courier New" w:cs="Courier New" w:eastAsia="Courier New" w:hAnsi="Courier New"/>
+                <w:sz w:val="18"/>
+                <w:szCs w:val="18"/>
+                <w:rtl w:val="0"/>
+              </w:rPr>
+              <w:tab/>
+              <w:t xml:space="preserve">SystemClock_Config();</w:t>
+            </w:r>
+          </w:p>
+          <w:p>
+            <w:pPr>
+              <w:keepNext w:val="0"/>
+              <w:keepLines w:val="0"/>
+              <w:widowControl w:val="0"/>
+              <w:pBdr>
+                <w:top w:space="0" w:sz="0" w:val="nil"/>
+                <w:left w:space="0" w:sz="0" w:val="nil"/>
+                <w:bottom w:space="0" w:sz="0" w:val="nil"/>
+                <w:right w:space="0" w:sz="0" w:val="nil"/>
+                <w:between w:space="0" w:sz="0" w:val="nil"/>
+              </w:pBdr>
+              <w:shd w:fill="auto" w:val="clear"/>
+              <w:spacing w:after="28" w:before="0" w:line="240" w:lineRule="auto"/>
+              <w:ind w:left="0" w:right="0" w:firstLine="0"/>
+              <w:jc w:val="left"/>
+              <w:rPr>
+                <w:rFonts w:ascii="Courier New" w:cs="Courier New" w:eastAsia="Courier New" w:hAnsi="Courier New"/>
+                <w:sz w:val="18"/>
+                <w:szCs w:val="18"/>
+              </w:rPr>
+            </w:pPr>
+            <w:r>
+              <w:rPr>
+                <w:rtl w:val="0"/>
+              </w:rPr>
+            </w:r>
+          </w:p>
+          <w:p>
+            <w:pPr>
+              <w:keepNext w:val="0"/>
+              <w:keepLines w:val="0"/>
+              <w:widowControl w:val="0"/>
+              <w:pBdr>
+                <w:top w:space="0" w:sz="0" w:val="nil"/>
+                <w:left w:space="0" w:sz="0" w:val="nil"/>
+                <w:bottom w:space="0" w:sz="0" w:val="nil"/>
+                <w:right w:space="0" w:sz="0" w:val="nil"/>
+                <w:between w:space="0" w:sz="0" w:val="nil"/>
+              </w:pBdr>
+              <w:shd w:fill="auto" w:val="clear"/>
+              <w:spacing w:after="28" w:before="0" w:line="240" w:lineRule="auto"/>
+              <w:ind w:left="0" w:right="0" w:firstLine="0"/>
+              <w:jc w:val="left"/>
+              <w:rPr>
+                <w:rFonts w:ascii="Courier New" w:cs="Courier New" w:eastAsia="Courier New" w:hAnsi="Courier New"/>
+                <w:sz w:val="18"/>
+                <w:szCs w:val="18"/>
+              </w:rPr>
+            </w:pPr>
+            <w:r>
+              <w:rPr>
+                <w:rFonts w:ascii="Courier New" w:cs="Courier New" w:eastAsia="Courier New" w:hAnsi="Courier New"/>
+                <w:sz w:val="18"/>
+                <w:szCs w:val="18"/>
+                <w:rtl w:val="0"/>
+              </w:rPr>
+              <w:tab/>
+              <w:t xml:space="preserve">for(uint8_t i = 0; i &lt; 20; ++i)</w:t>
+            </w:r>
+          </w:p>
+          <w:p>
+            <w:pPr>
+              <w:keepNext w:val="0"/>
+              <w:keepLines w:val="0"/>
+              <w:widowControl w:val="0"/>
+              <w:pBdr>
+                <w:top w:space="0" w:sz="0" w:val="nil"/>
+                <w:left w:space="0" w:sz="0" w:val="nil"/>
+                <w:bottom w:space="0" w:sz="0" w:val="nil"/>
+                <w:right w:space="0" w:sz="0" w:val="nil"/>
+                <w:between w:space="0" w:sz="0" w:val="nil"/>
+              </w:pBdr>
+              <w:shd w:fill="auto" w:val="clear"/>
+              <w:spacing w:after="28" w:before="0" w:line="240" w:lineRule="auto"/>
+              <w:ind w:left="0" w:right="0" w:firstLine="0"/>
+              <w:jc w:val="left"/>
+              <w:rPr>
+                <w:rFonts w:ascii="Courier New" w:cs="Courier New" w:eastAsia="Courier New" w:hAnsi="Courier New"/>
+                <w:sz w:val="18"/>
+                <w:szCs w:val="18"/>
+              </w:rPr>
+            </w:pPr>
+            <w:r>
+              <w:rPr>
+                <w:rFonts w:ascii="Courier New" w:cs="Courier New" w:eastAsia="Courier New" w:hAnsi="Courier New"/>
+                <w:sz w:val="18"/>
+                <w:szCs w:val="18"/>
+                <w:rtl w:val="0"/>
+              </w:rPr>
+              <w:tab/>
+              <w:t xml:space="preserve">{</w:t>
+            </w:r>
+          </w:p>
+          <w:p>
+            <w:pPr>
+              <w:keepNext w:val="0"/>
+              <w:keepLines w:val="0"/>
+              <w:widowControl w:val="0"/>
+              <w:pBdr>
+                <w:top w:space="0" w:sz="0" w:val="nil"/>
+                <w:left w:space="0" w:sz="0" w:val="nil"/>
+                <w:bottom w:space="0" w:sz="0" w:val="nil"/>
+                <w:right w:space="0" w:sz="0" w:val="nil"/>
+                <w:between w:space="0" w:sz="0" w:val="nil"/>
+              </w:pBdr>
+              <w:shd w:fill="auto" w:val="clear"/>
+              <w:spacing w:after="28" w:before="0" w:line="240" w:lineRule="auto"/>
+              <w:ind w:left="0" w:right="0" w:firstLine="0"/>
+              <w:jc w:val="left"/>
+              <w:rPr>
+                <w:rFonts w:ascii="Courier New" w:cs="Courier New" w:eastAsia="Courier New" w:hAnsi="Courier New"/>
+                <w:sz w:val="18"/>
+                <w:szCs w:val="18"/>
+              </w:rPr>
+            </w:pPr>
+            <w:r>
+              <w:rPr>
+                <w:rFonts w:ascii="Courier New" w:cs="Courier New" w:eastAsia="Courier New" w:hAnsi="Courier New"/>
+                <w:sz w:val="18"/>
+                <w:szCs w:val="18"/>
+                <w:rtl w:val="0"/>
+              </w:rPr>
+              <w:tab/>
+              <w:tab/>
+            </w:r>
+            <w:r>
+              <w:rPr>
+                <w:rFonts w:ascii="Courier New" w:cs="Courier New" w:eastAsia="Courier New" w:hAnsi="Courier New"/>
+                <w:sz w:val="18"/>
+                <w:szCs w:val="18"/>
+                <w:rtl w:val="0"/>
+              </w:rPr>
+              <w:t xml:space="preserve">drawSquare</w:t>
+            </w:r>
+            <w:r>
+              <w:rPr>
+                <w:rFonts w:ascii="Courier New" w:cs="Courier New" w:eastAsia="Courier New" w:hAnsi="Courier New"/>
+                <w:sz w:val="18"/>
+                <w:szCs w:val="18"/>
+                <w:rtl w:val="0"/>
+              </w:rPr>
+              <w:t xml:space="preserve">(rand()%320, rand()%240,</w:t>
+            </w:r>
+          </w:p>
+          <w:p>
+            <w:pPr>
+              <w:keepNext w:val="0"/>
+              <w:keepLines w:val="0"/>
+              <w:widowControl w:val="0"/>
+              <w:pBdr>
+                <w:top w:space="0" w:sz="0" w:val="nil"/>
+                <w:left w:space="0" w:sz="0" w:val="nil"/>
+                <w:bottom w:space="0" w:sz="0" w:val="nil"/>
+                <w:right w:space="0" w:sz="0" w:val="nil"/>
+                <w:between w:space="0" w:sz="0" w:val="nil"/>
+              </w:pBdr>
+              <w:shd w:fill="auto" w:val="clear"/>
+              <w:spacing w:after="28" w:before="0" w:line="240" w:lineRule="auto"/>
+              <w:ind w:left="0" w:right="0" w:firstLine="0"/>
+              <w:jc w:val="left"/>
+              <w:rPr>
+                <w:rFonts w:ascii="Courier New" w:cs="Courier New" w:eastAsia="Courier New" w:hAnsi="Courier New"/>
+                <w:sz w:val="18"/>
+                <w:szCs w:val="18"/>
+              </w:rPr>
+            </w:pPr>
+            <w:r>
+              <w:rPr>
+                <w:rFonts w:ascii="Courier New" w:cs="Courier New" w:eastAsia="Courier New" w:hAnsi="Courier New"/>
+                <w:sz w:val="18"/>
+                <w:szCs w:val="18"/>
+                <w:rtl w:val="0"/>
+              </w:rPr>
+              <w:tab/>
+              <w:tab/>
+              <w:tab/>
+              <w:tab/>
+              <w:tab/>
+              <w:t xml:space="preserve">21 - i, to_pixel_RGB565(0xff - i, 0, 0));</w:t>
+            </w:r>
+          </w:p>
+          <w:p>
+            <w:pPr>
+              <w:keepNext w:val="0"/>
+              <w:keepLines w:val="0"/>
+              <w:widowControl w:val="0"/>
+              <w:pBdr>
+                <w:top w:space="0" w:sz="0" w:val="nil"/>
+                <w:left w:space="0" w:sz="0" w:val="nil"/>
+                <w:bottom w:space="0" w:sz="0" w:val="nil"/>
+                <w:right w:space="0" w:sz="0" w:val="nil"/>
+                <w:between w:space="0" w:sz="0" w:val="nil"/>
+              </w:pBdr>
+              <w:shd w:fill="auto" w:val="clear"/>
+              <w:spacing w:after="28" w:before="0" w:line="240" w:lineRule="auto"/>
+              <w:ind w:left="0" w:right="0" w:firstLine="0"/>
+              <w:jc w:val="left"/>
+              <w:rPr>
+                <w:rFonts w:ascii="Courier New" w:cs="Courier New" w:eastAsia="Courier New" w:hAnsi="Courier New"/>
+                <w:sz w:val="18"/>
+                <w:szCs w:val="18"/>
+              </w:rPr>
+            </w:pPr>
+            <w:r>
+              <w:rPr>
+                <w:rFonts w:ascii="Courier New" w:cs="Courier New" w:eastAsia="Courier New" w:hAnsi="Courier New"/>
+                <w:sz w:val="18"/>
+                <w:szCs w:val="18"/>
+                <w:rtl w:val="0"/>
+              </w:rPr>
+              <w:tab/>
+              <w:t xml:space="preserve">}</w:t>
+            </w:r>
+          </w:p>
+          <w:p>
+            <w:pPr>
+              <w:keepNext w:val="0"/>
+              <w:keepLines w:val="0"/>
+              <w:widowControl w:val="0"/>
+              <w:pBdr>
+                <w:top w:space="0" w:sz="0" w:val="nil"/>
+                <w:left w:space="0" w:sz="0" w:val="nil"/>
+                <w:bottom w:space="0" w:sz="0" w:val="nil"/>
+                <w:right w:space="0" w:sz="0" w:val="nil"/>
+                <w:between w:space="0" w:sz="0" w:val="nil"/>
+              </w:pBdr>
+              <w:shd w:fill="auto" w:val="clear"/>
+              <w:spacing w:after="28" w:before="0" w:line="240" w:lineRule="auto"/>
+              <w:ind w:left="0" w:right="0" w:firstLine="0"/>
+              <w:jc w:val="left"/>
+              <w:rPr>
+                <w:rFonts w:ascii="Courier New" w:cs="Courier New" w:eastAsia="Courier New" w:hAnsi="Courier New"/>
+                <w:sz w:val="18"/>
+                <w:szCs w:val="18"/>
+              </w:rPr>
+            </w:pPr>
+            <w:r>
+              <w:rPr>
+                <w:rtl w:val="0"/>
+              </w:rPr>
+            </w:r>
+          </w:p>
+          <w:p>
+            <w:pPr>
+              <w:keepNext w:val="0"/>
+              <w:keepLines w:val="0"/>
+              <w:widowControl w:val="0"/>
+              <w:pBdr>
+                <w:top w:space="0" w:sz="0" w:val="nil"/>
+                <w:left w:space="0" w:sz="0" w:val="nil"/>
+                <w:bottom w:space="0" w:sz="0" w:val="nil"/>
+                <w:right w:space="0" w:sz="0" w:val="nil"/>
+                <w:between w:space="0" w:sz="0" w:val="nil"/>
+              </w:pBdr>
+              <w:shd w:fill="auto" w:val="clear"/>
+              <w:spacing w:after="28" w:before="0" w:line="240" w:lineRule="auto"/>
+              <w:ind w:left="0" w:right="0" w:firstLine="0"/>
+              <w:jc w:val="left"/>
+              <w:rPr>
+                <w:rFonts w:ascii="Courier New" w:cs="Courier New" w:eastAsia="Courier New" w:hAnsi="Courier New"/>
+                <w:sz w:val="18"/>
+                <w:szCs w:val="18"/>
+              </w:rPr>
+            </w:pPr>
+            <w:r>
+              <w:rPr>
+                <w:rFonts w:ascii="Courier New" w:cs="Courier New" w:eastAsia="Courier New" w:hAnsi="Courier New"/>
+                <w:sz w:val="18"/>
+                <w:szCs w:val="18"/>
+                <w:rtl w:val="0"/>
+              </w:rPr>
+              <w:tab/>
+              <w:t xml:space="preserve">Clear_And_Reload_Screen();</w:t>
+            </w:r>
+          </w:p>
+          <w:p>
+            <w:pPr>
+              <w:keepNext w:val="0"/>
+              <w:keepLines w:val="0"/>
+              <w:widowControl w:val="0"/>
+              <w:pBdr>
+                <w:top w:space="0" w:sz="0" w:val="nil"/>
+                <w:left w:space="0" w:sz="0" w:val="nil"/>
+                <w:bottom w:space="0" w:sz="0" w:val="nil"/>
+                <w:right w:space="0" w:sz="0" w:val="nil"/>
+                <w:between w:space="0" w:sz="0" w:val="nil"/>
+              </w:pBdr>
+              <w:shd w:fill="auto" w:val="clear"/>
+              <w:spacing w:after="28" w:before="0" w:line="240" w:lineRule="auto"/>
+              <w:ind w:left="0" w:right="0" w:firstLine="0"/>
+              <w:jc w:val="left"/>
+              <w:rPr>
+                <w:rFonts w:ascii="Courier New" w:cs="Courier New" w:eastAsia="Courier New" w:hAnsi="Courier New"/>
+                <w:sz w:val="18"/>
+                <w:szCs w:val="18"/>
+              </w:rPr>
+            </w:pPr>
+            <w:r>
+              <w:rPr>
+                <w:rtl w:val="0"/>
+              </w:rPr>
+            </w:r>
+          </w:p>
+          <w:p>
+            <w:pPr>
+              <w:keepNext w:val="0"/>
+              <w:keepLines w:val="0"/>
+              <w:widowControl w:val="0"/>
+              <w:pBdr>
+                <w:top w:space="0" w:sz="0" w:val="nil"/>
+                <w:left w:space="0" w:sz="0" w:val="nil"/>
+                <w:bottom w:space="0" w:sz="0" w:val="nil"/>
+                <w:right w:space="0" w:sz="0" w:val="nil"/>
+                <w:between w:space="0" w:sz="0" w:val="nil"/>
+              </w:pBdr>
+              <w:shd w:fill="auto" w:val="clear"/>
+              <w:spacing w:after="28" w:before="0" w:line="240" w:lineRule="auto"/>
+              <w:ind w:left="0" w:right="0" w:firstLine="0"/>
+              <w:jc w:val="left"/>
+              <w:rPr>
+                <w:rFonts w:ascii="Courier New" w:cs="Courier New" w:eastAsia="Courier New" w:hAnsi="Courier New"/>
+                <w:sz w:val="18"/>
+                <w:szCs w:val="18"/>
+              </w:rPr>
+            </w:pPr>
+            <w:r>
+              <w:rPr>
+                <w:rFonts w:ascii="Courier New" w:cs="Courier New" w:eastAsia="Courier New" w:hAnsi="Courier New"/>
+                <w:sz w:val="18"/>
+                <w:szCs w:val="18"/>
+                <w:rtl w:val="0"/>
+              </w:rPr>
+              <w:tab/>
+              <w:t xml:space="preserve">while (1)</w:t>
+            </w:r>
+          </w:p>
+          <w:p>
+            <w:pPr>
+              <w:keepNext w:val="0"/>
+              <w:keepLines w:val="0"/>
+              <w:widowControl w:val="0"/>
+              <w:pBdr>
+                <w:top w:space="0" w:sz="0" w:val="nil"/>
+                <w:left w:space="0" w:sz="0" w:val="nil"/>
+                <w:bottom w:space="0" w:sz="0" w:val="nil"/>
+                <w:right w:space="0" w:sz="0" w:val="nil"/>
+                <w:between w:space="0" w:sz="0" w:val="nil"/>
+              </w:pBdr>
+              <w:shd w:fill="auto" w:val="clear"/>
+              <w:spacing w:after="28" w:before="0" w:line="240" w:lineRule="auto"/>
+              <w:ind w:left="0" w:right="0" w:firstLine="0"/>
+              <w:jc w:val="left"/>
+              <w:rPr>
+                <w:rFonts w:ascii="Courier New" w:cs="Courier New" w:eastAsia="Courier New" w:hAnsi="Courier New"/>
+                <w:sz w:val="18"/>
+                <w:szCs w:val="18"/>
+              </w:rPr>
+            </w:pPr>
+            <w:r>
+              <w:rPr>
+                <w:rFonts w:ascii="Courier New" w:cs="Courier New" w:eastAsia="Courier New" w:hAnsi="Courier New"/>
+                <w:sz w:val="18"/>
+                <w:szCs w:val="18"/>
+                <w:rtl w:val="0"/>
+              </w:rPr>
+              <w:tab/>
+              <w:t xml:space="preserve">{</w:t>
+            </w:r>
+          </w:p>
+          <w:p>
+            <w:pPr>
+              <w:keepNext w:val="0"/>
+              <w:keepLines w:val="0"/>
+              <w:widowControl w:val="0"/>
+              <w:pBdr>
+                <w:top w:space="0" w:sz="0" w:val="nil"/>
+                <w:left w:space="0" w:sz="0" w:val="nil"/>
+                <w:bottom w:space="0" w:sz="0" w:val="nil"/>
+                <w:right w:space="0" w:sz="0" w:val="nil"/>
+                <w:between w:space="0" w:sz="0" w:val="nil"/>
+              </w:pBdr>
+              <w:shd w:fill="auto" w:val="clear"/>
+              <w:spacing w:after="28" w:before="0" w:line="240" w:lineRule="auto"/>
+              <w:ind w:left="0" w:right="0" w:firstLine="0"/>
+              <w:jc w:val="left"/>
+              <w:rPr>
+                <w:rFonts w:ascii="Courier New" w:cs="Courier New" w:eastAsia="Courier New" w:hAnsi="Courier New"/>
+                <w:sz w:val="18"/>
+                <w:szCs w:val="18"/>
+              </w:rPr>
+            </w:pPr>
+            <w:r>
+              <w:rPr>
+                <w:rtl w:val="0"/>
+              </w:rPr>
+            </w:r>
+          </w:p>
+          <w:p>
+            <w:pPr>
+              <w:keepNext w:val="0"/>
+              <w:keepLines w:val="0"/>
+              <w:widowControl w:val="0"/>
+              <w:pBdr>
+                <w:top w:space="0" w:sz="0" w:val="nil"/>
+                <w:left w:space="0" w:sz="0" w:val="nil"/>
+                <w:bottom w:space="0" w:sz="0" w:val="nil"/>
+                <w:right w:space="0" w:sz="0" w:val="nil"/>
+                <w:between w:space="0" w:sz="0" w:val="nil"/>
+              </w:pBdr>
+              <w:shd w:fill="auto" w:val="clear"/>
+              <w:spacing w:after="28" w:before="0" w:line="240" w:lineRule="auto"/>
+              <w:ind w:left="0" w:right="0" w:firstLine="0"/>
+              <w:jc w:val="left"/>
+              <w:rPr>
+                <w:rFonts w:ascii="Courier New" w:cs="Courier New" w:eastAsia="Courier New" w:hAnsi="Courier New"/>
+                <w:sz w:val="18"/>
+                <w:szCs w:val="18"/>
+              </w:rPr>
+            </w:pPr>
+            <w:r>
+              <w:rPr>
+                <w:rFonts w:ascii="Courier New" w:cs="Courier New" w:eastAsia="Courier New" w:hAnsi="Courier New"/>
+                <w:sz w:val="18"/>
+                <w:szCs w:val="18"/>
+                <w:rtl w:val="0"/>
+              </w:rPr>
+              <w:tab/>
+              <w:t xml:space="preserve">}</w:t>
+            </w:r>
+          </w:p>
+          <w:p>
+            <w:pPr>
+              <w:keepNext w:val="0"/>
+              <w:keepLines w:val="0"/>
+              <w:widowControl w:val="0"/>
+              <w:pBdr>
+                <w:top w:space="0" w:sz="0" w:val="nil"/>
+                <w:left w:space="0" w:sz="0" w:val="nil"/>
+                <w:bottom w:space="0" w:sz="0" w:val="nil"/>
+                <w:right w:space="0" w:sz="0" w:val="nil"/>
+                <w:between w:space="0" w:sz="0" w:val="nil"/>
+              </w:pBdr>
+              <w:shd w:fill="auto" w:val="clear"/>
+              <w:spacing w:after="28" w:before="0" w:line="240" w:lineRule="auto"/>
+              <w:ind w:left="0" w:right="0" w:firstLine="0"/>
+              <w:jc w:val="left"/>
+              <w:rPr>
+                <w:rFonts w:ascii="Courier New" w:cs="Courier New" w:eastAsia="Courier New" w:hAnsi="Courier New"/>
+                <w:sz w:val="18"/>
+                <w:szCs w:val="18"/>
+              </w:rPr>
+            </w:pPr>
+            <w:r>
+              <w:rPr>
+                <w:rFonts w:ascii="Courier New" w:cs="Courier New" w:eastAsia="Courier New" w:hAnsi="Courier New"/>
+                <w:sz w:val="18"/>
+                <w:szCs w:val="18"/>
+                <w:rtl w:val="0"/>
+              </w:rPr>
+              <w:t xml:space="preserve">}</w:t>
             </w:r>
           </w:p>
           <w:p>
@@ -8646,66 +9271,6 @@
       </w:pPr>
       <w:bookmarkStart w:colFirst="0" w:colLast="0" w:name="_3rdcrjn" w:id="11"/>
       <w:bookmarkEnd w:id="11"/>
-      <w:r>
-        <w:rPr>
-          <w:rtl w:val="0"/>
-        </w:rPr>
-      </w:r>
-    </w:p>
-    <w:p>
-      <w:pPr>
-        <w:rPr/>
-      </w:pPr>
-      <w:r>
-        <w:rPr>
-          <w:rtl w:val="0"/>
-        </w:rPr>
-      </w:r>
-    </w:p>
-    <w:p>
-      <w:pPr>
-        <w:rPr/>
-      </w:pPr>
-      <w:r>
-        <w:rPr>
-          <w:rtl w:val="0"/>
-        </w:rPr>
-      </w:r>
-    </w:p>
-    <w:p>
-      <w:pPr>
-        <w:rPr/>
-      </w:pPr>
-      <w:r>
-        <w:rPr>
-          <w:rtl w:val="0"/>
-        </w:rPr>
-      </w:r>
-    </w:p>
-    <w:p>
-      <w:pPr>
-        <w:rPr/>
-      </w:pPr>
-      <w:r>
-        <w:rPr>
-          <w:rtl w:val="0"/>
-        </w:rPr>
-      </w:r>
-    </w:p>
-    <w:p>
-      <w:pPr>
-        <w:rPr/>
-      </w:pPr>
-      <w:r>
-        <w:rPr>
-          <w:rtl w:val="0"/>
-        </w:rPr>
-      </w:r>
-    </w:p>
-    <w:p>
-      <w:pPr>
-        <w:rPr/>
-      </w:pPr>
       <w:r>
         <w:rPr>
           <w:rtl w:val="0"/>
@@ -10273,7 +10838,7 @@
       </w:r>
     </w:p>
     <w:sectPr>
-      <w:footerReference r:id="rId9" w:type="default"/>
+      <w:footerReference r:id="rId10" w:type="default"/>
       <w:pgSz w:h="16838" w:w="11906"/>
       <w:pgMar w:bottom="1693" w:top="1134" w:left="1134" w:right="1134" w:header="0" w:footer="1134"/>
       <w:pgNumType w:start="1"/>

</xml_diff>